<commit_message>
LILA stepwise initial model and analysis results of project  2
</commit_message>
<xml_diff>
--- a/chiffon_drafts/Analysis_from_project2.docx
+++ b/chiffon_drafts/Analysis_from_project2.docx
@@ -2,6 +2,17 @@
 <file path=word/document.xml><?xml version="1.0" encoding="utf-8"?>
 <w:document xmlns:wpc="http://schemas.microsoft.com/office/word/2010/wordprocessingCanvas" xmlns:cx="http://schemas.microsoft.com/office/drawing/2014/chartex" xmlns:cx1="http://schemas.microsoft.com/office/drawing/2015/9/8/chartex" xmlns:cx2="http://schemas.microsoft.com/office/drawing/2015/10/21/chartex" xmlns:cx3="http://schemas.microsoft.com/office/drawing/2016/5/9/chartex" xmlns:cx4="http://schemas.microsoft.com/office/drawing/2016/5/10/chartex" xmlns:cx5="http://schemas.microsoft.com/office/drawing/2016/5/11/chartex" xmlns:cx6="http://schemas.microsoft.com/office/drawing/2016/5/12/chartex" xmlns:cx7="http://schemas.microsoft.com/office/drawing/2016/5/13/chartex" xmlns:cx8="http://schemas.microsoft.com/office/drawing/2016/5/14/chartex" xmlns:mc="http://schemas.openxmlformats.org/markup-compatibility/2006" xmlns:aink="http://schemas.microsoft.com/office/drawing/2016/ink" xmlns:am3d="http://schemas.microsoft.com/office/drawing/2017/model3d" xmlns:o="urn:schemas-microsoft-com:office:office" xmlns:oel="http://schemas.microsoft.com/office/2019/extlst" xmlns:r="http://schemas.openxmlformats.org/officeDocument/2006/relationships" xmlns:m="http://schemas.openxmlformats.org/officeDocument/2006/math" xmlns:v="urn:schemas-microsoft-com:vml" xmlns:wp14="http://schemas.microsoft.com/office/word/2010/wordprocessingDrawing" xmlns:wp="http://schemas.openxmlformats.org/drawingml/2006/wordprocessingDrawing" xmlns:w10="urn:schemas-microsoft-com:office:word" xmlns:w="http://schemas.openxmlformats.org/wordprocessingml/2006/main" xmlns:w14="http://schemas.microsoft.com/office/word/2010/wordml" xmlns:w15="http://schemas.microsoft.com/office/word/2012/wordml" xmlns:w16cex="http://schemas.microsoft.com/office/word/2018/wordml/cex" xmlns:w16cid="http://schemas.microsoft.com/office/word/2016/wordml/cid" xmlns:w16="http://schemas.microsoft.com/office/word/2018/wordml" xmlns:w16sdtdh="http://schemas.microsoft.com/office/word/2020/wordml/sdtdatahash" xmlns:w16se="http://schemas.microsoft.com/office/word/2015/wordml/symex" xmlns:wpg="http://schemas.microsoft.com/office/word/2010/wordprocessingGroup" xmlns:wpi="http://schemas.microsoft.com/office/word/2010/wordprocessingInk" xmlns:wne="http://schemas.microsoft.com/office/word/2006/wordml" xmlns:wps="http://schemas.microsoft.com/office/word/2010/wordprocessingShape" mc:Ignorable="w14 w15 w16se w16cid w16 w16cex w16sdtdh wp14">
   <w:body>
+    <w:p>
+      <w:r>
+        <w:t>O:63620</w:t>
+      </w:r>
+    </w:p>
+    <w:p>
+      <w:r>
+        <w:t>1:9245</w:t>
+      </w:r>
+    </w:p>
+    <w:p/>
     <w:p>
       <w:r>
         <w:t>Logistic regression with many variables including state and county</w:t>
@@ -258,6 +269,9 @@
         <w:fldChar w:fldCharType="end"/>
       </w:r>
       <w:r>
+        <w:rPr>
+          <w:noProof/>
+        </w:rPr>
         <w:drawing>
           <wp:inline distT="0" distB="0" distL="0" distR="0" wp14:anchorId="7FB2B870" wp14:editId="4529C94F">
             <wp:extent cx="5731510" cy="3536950"/>
@@ -344,15 +358,7 @@
     <w:p/>
     <w:p>
       <w:r>
-        <w:t xml:space="preserve">we got very good AUC and roc curve, also good predictions in the first model with state and county and every other variable </w:t>
-      </w:r>
-      <w:proofErr w:type="spellStart"/>
-      <w:r>
-        <w:t>i</w:t>
-      </w:r>
-      <w:proofErr w:type="spellEnd"/>
-      <w:r>
-        <w:t xml:space="preserve"> mentioned</w:t>
+        <w:t>we got very good AUC and roc curve, also good predictions in the first model with state and county and every other variable i mentioned</w:t>
       </w:r>
     </w:p>
     <w:p>
@@ -367,73 +373,17 @@
     </w:p>
     <w:p>
       <w:r>
-        <w:t xml:space="preserve">the odds ratio gave 0s and inf indicating the small variables are useless and some </w:t>
-      </w:r>
-      <w:proofErr w:type="spellStart"/>
-      <w:r>
-        <w:t>variabels</w:t>
-      </w:r>
-      <w:proofErr w:type="spellEnd"/>
-      <w:r>
-        <w:t xml:space="preserve"> gives perfect separation.</w:t>
-      </w:r>
-    </w:p>
-    <w:p>
-      <w:r>
-        <w:t xml:space="preserve">this perfect separation may because the </w:t>
-      </w:r>
-      <w:proofErr w:type="spellStart"/>
-      <w:r>
-        <w:t>lila</w:t>
-      </w:r>
-      <w:proofErr w:type="spellEnd"/>
-      <w:r>
-        <w:t xml:space="preserve"> is derived from </w:t>
-      </w:r>
-      <w:proofErr w:type="spellStart"/>
-      <w:r>
-        <w:t>lowincome</w:t>
-      </w:r>
-      <w:proofErr w:type="spellEnd"/>
-      <w:r>
-        <w:t xml:space="preserve">. </w:t>
-      </w:r>
-      <w:proofErr w:type="spellStart"/>
-      <w:r>
-        <w:t>multicolinearity</w:t>
-      </w:r>
-      <w:proofErr w:type="spellEnd"/>
-      <w:r>
-        <w:t xml:space="preserve"> problem.</w:t>
-      </w:r>
-    </w:p>
-    <w:p>
-      <w:r>
-        <w:t xml:space="preserve">if </w:t>
-      </w:r>
-      <w:proofErr w:type="spellStart"/>
-      <w:r>
-        <w:t>lila</w:t>
-      </w:r>
-      <w:proofErr w:type="spellEnd"/>
-      <w:r>
-        <w:t xml:space="preserve"> is derived from </w:t>
-      </w:r>
-      <w:proofErr w:type="spellStart"/>
-      <w:r>
-        <w:t>lowincome</w:t>
-      </w:r>
-      <w:proofErr w:type="spellEnd"/>
-      <w:r>
-        <w:t xml:space="preserve"> we can't use it, </w:t>
-      </w:r>
-      <w:proofErr w:type="spellStart"/>
-      <w:r>
-        <w:t>its</w:t>
-      </w:r>
-      <w:proofErr w:type="spellEnd"/>
-      <w:r>
-        <w:t xml:space="preserve"> like giving the answers for an exam</w:t>
+        <w:t>the odds ratio gave 0s and inf indicating the small variables are useless and some variabels gives perfect separation.</w:t>
+      </w:r>
+    </w:p>
+    <w:p>
+      <w:r>
+        <w:t>this perfect separation may because the lila is derived from lowincome. multicolinearity problem.</w:t>
+      </w:r>
+    </w:p>
+    <w:p>
+      <w:r>
+        <w:t>if lila is derived from lowincome we can't use it, its like giving the answers for an exam</w:t>
       </w:r>
     </w:p>
     <w:p/>
@@ -444,44 +394,13 @@
     </w:p>
     <w:p>
       <w:r>
-        <w:t xml:space="preserve">This gave us good AIC and less deviance. The </w:t>
-      </w:r>
-      <w:proofErr w:type="spellStart"/>
-      <w:r>
-        <w:t>coeffiicients</w:t>
-      </w:r>
-      <w:proofErr w:type="spellEnd"/>
-      <w:r>
-        <w:t xml:space="preserve"> are not fully 0 and inf. </w:t>
-      </w:r>
-      <w:proofErr w:type="spellStart"/>
-      <w:r>
-        <w:t>Lowincome</w:t>
-      </w:r>
-      <w:proofErr w:type="spellEnd"/>
-      <w:r>
-        <w:t xml:space="preserve"> alone is inf as expected. We should tell this to </w:t>
-      </w:r>
-      <w:proofErr w:type="spellStart"/>
-      <w:r>
-        <w:t>darcy</w:t>
-      </w:r>
-      <w:proofErr w:type="spellEnd"/>
-      <w:r>
-        <w:t>. How we found the derived variables from analysis.</w:t>
-      </w:r>
-    </w:p>
-    <w:p>
-      <w:r>
-        <w:t xml:space="preserve">variables like "PCTGQTRS", </w:t>
-      </w:r>
-      <w:proofErr w:type="spellStart"/>
-      <w:r>
-        <w:t>medianfamilyincome</w:t>
-      </w:r>
-      <w:proofErr w:type="spellEnd"/>
-      <w:r>
-        <w:t xml:space="preserve"> are not present</w:t>
+        <w:t>This gave us good AIC and less deviance. The coeffiicients are not fully 0 and inf. Lowincome alone is inf as expected. We should tell this to darcy. How we found the derived variables from analysis.</w:t>
+      </w:r>
+    </w:p>
+    <w:p>
+      <w:r>
+        <w:lastRenderedPageBreak/>
+        <w:t>variables like "PCTGQTRS", medianfamilyincome are not present</w:t>
       </w:r>
       <w:r>
         <w:t>.</w:t>
@@ -491,11 +410,9 @@
       <w:r>
         <w:t xml:space="preserve">we have something to show </w:t>
       </w:r>
-      <w:proofErr w:type="spellStart"/>
       <w:r>
         <w:t>prof</w:t>
       </w:r>
-      <w:proofErr w:type="spellEnd"/>
       <w:r>
         <w:t>, how the straightforward logistic is bad and we need to do stepwise model</w:t>
       </w:r>
@@ -508,22 +425,13 @@
     </w:p>
     <w:p>
       <w:r>
-        <w:lastRenderedPageBreak/>
         <w:t xml:space="preserve">variables used </w:t>
       </w:r>
       <w:r>
         <w:br/>
       </w:r>
       <w:r>
-        <w:t>c("Urban","GroupQuartersFlag","LowIncomeTracts","lahunv1share","PCTGQTRS","MedianFamilyIncome","lawhite1","lablack1","laasian1","lahisp1","lanhopi1","laomultir1","laaian1","lakids10","lakids1","TractKids","laseniors1","laseniors10","TractKids","TractSeniors","TractWhite","TractBlack","TractAsian","TractNHOPI","TractAIAN","TractOMultir","TractHispanic","TractHUNV","TractSNAP", "</w:t>
-      </w:r>
-      <w:proofErr w:type="spellStart"/>
-      <w:r>
-        <w:t>PovertyRate</w:t>
-      </w:r>
-      <w:proofErr w:type="spellEnd"/>
-      <w:r>
-        <w:t>")</w:t>
+        <w:t>c("Urban","GroupQuartersFlag","LowIncomeTracts","lahunv1share","PCTGQTRS","MedianFamilyIncome","lawhite1","lablack1","laasian1","lahisp1","lanhopi1","laomultir1","laaian1","lakids10","lakids1","TractKids","laseniors1","laseniors10","TractKids","TractSeniors","TractWhite","TractBlack","TractAsian","TractNHOPI","TractAIAN","TractOMultir","TractHispanic","TractHUNV","TractSNAP", "PovertyRate")</w:t>
       </w:r>
     </w:p>
     <w:p/>
@@ -538,21 +446,8 @@
       </w:r>
     </w:p>
     <w:p>
-      <w:proofErr w:type="spellStart"/>
-      <w:r>
-        <w:t>glm</w:t>
-      </w:r>
-      <w:proofErr w:type="spellEnd"/>
-      <w:r>
-        <w:t xml:space="preserve">(formula = LILATracts_1And10 ~ </w:t>
-      </w:r>
-      <w:proofErr w:type="spellStart"/>
-      <w:r>
-        <w:t>LowIncomeTracts</w:t>
-      </w:r>
-      <w:proofErr w:type="spellEnd"/>
-      <w:r>
-        <w:t xml:space="preserve"> + lahunv1share + </w:t>
+      <w:r>
+        <w:t xml:space="preserve">glm(formula = LILATracts_1And10 ~ LowIncomeTracts + lahunv1share + </w:t>
       </w:r>
     </w:p>
     <w:p>
@@ -562,81 +457,17 @@
     </w:p>
     <w:p>
       <w:r>
-        <w:t xml:space="preserve">    laasian1 + </w:t>
-      </w:r>
-      <w:proofErr w:type="spellStart"/>
-      <w:r>
-        <w:t>TractAsian</w:t>
-      </w:r>
-      <w:proofErr w:type="spellEnd"/>
-      <w:r>
-        <w:t xml:space="preserve"> + laaian1 + </w:t>
-      </w:r>
-      <w:proofErr w:type="spellStart"/>
-      <w:r>
-        <w:t>TractHUNV</w:t>
-      </w:r>
-      <w:proofErr w:type="spellEnd"/>
-      <w:r>
-        <w:t xml:space="preserve"> + </w:t>
-      </w:r>
-      <w:proofErr w:type="spellStart"/>
-      <w:r>
-        <w:t>TractWhite</w:t>
-      </w:r>
-      <w:proofErr w:type="spellEnd"/>
-      <w:r>
-        <w:t xml:space="preserve"> + </w:t>
-      </w:r>
-    </w:p>
-    <w:p>
-      <w:r>
-        <w:t xml:space="preserve">    lakids1 + </w:t>
-      </w:r>
-      <w:proofErr w:type="spellStart"/>
-      <w:r>
-        <w:t>TractOMultir</w:t>
-      </w:r>
-      <w:proofErr w:type="spellEnd"/>
-      <w:r>
-        <w:t xml:space="preserve"> + </w:t>
-      </w:r>
-      <w:proofErr w:type="spellStart"/>
-      <w:r>
-        <w:t>GroupQuartersFlag</w:t>
-      </w:r>
-      <w:proofErr w:type="spellEnd"/>
-      <w:r>
-        <w:t xml:space="preserve"> + </w:t>
-      </w:r>
-      <w:proofErr w:type="spellStart"/>
-      <w:r>
-        <w:t>PovertyRate</w:t>
-      </w:r>
-      <w:proofErr w:type="spellEnd"/>
-      <w:r>
-        <w:t xml:space="preserve"> + </w:t>
-      </w:r>
-    </w:p>
-    <w:p>
-      <w:r>
-        <w:t xml:space="preserve">    </w:t>
-      </w:r>
-      <w:proofErr w:type="spellStart"/>
-      <w:r>
-        <w:t>TractSNAP</w:t>
-      </w:r>
-      <w:proofErr w:type="spellEnd"/>
-      <w:r>
-        <w:t xml:space="preserve">, family = binomial(link = "logit"), data = </w:t>
-      </w:r>
-      <w:proofErr w:type="spellStart"/>
-      <w:r>
-        <w:t>cleaned_data</w:t>
-      </w:r>
-      <w:proofErr w:type="spellEnd"/>
-      <w:r>
-        <w:t>)</w:t>
+        <w:t xml:space="preserve">    laasian1 + TractAsian + laaian1 + TractHUNV + TractWhite + </w:t>
+      </w:r>
+    </w:p>
+    <w:p>
+      <w:r>
+        <w:t xml:space="preserve">    lakids1 + TractOMultir + GroupQuartersFlag + PovertyRate + </w:t>
+      </w:r>
+    </w:p>
+    <w:p>
+      <w:r>
+        <w:t xml:space="preserve">    TractSNAP, family = binomial(link = "logit"), data = cleaned_data)</w:t>
       </w:r>
     </w:p>
     <w:p/>
@@ -647,15 +478,7 @@
     </w:p>
     <w:p>
       <w:r>
-        <w:t xml:space="preserve">                    Estimate Std. Error z value </w:t>
-      </w:r>
-      <w:proofErr w:type="spellStart"/>
-      <w:r>
-        <w:t>Pr</w:t>
-      </w:r>
-      <w:proofErr w:type="spellEnd"/>
-      <w:r>
-        <w:t xml:space="preserve">(&gt;|z|)    </w:t>
+        <w:t xml:space="preserve">                    Estimate Std. Error z value Pr(&gt;|z|)    </w:t>
       </w:r>
     </w:p>
     <w:p>
@@ -709,13 +532,8 @@
       </w:r>
     </w:p>
     <w:p>
-      <w:proofErr w:type="spellStart"/>
-      <w:r>
-        <w:t>TractAsian</w:t>
-      </w:r>
-      <w:proofErr w:type="spellEnd"/>
-      <w:r>
-        <w:t xml:space="preserve">         -2.19e-03   3.66e-04   -5.98  2.2e-09 *</w:t>
+      <w:r>
+        <w:t>TractAsian         -2.19e-03   3.66e-04   -5.98  2.2e-09 *</w:t>
       </w:r>
     </w:p>
     <w:p>
@@ -724,23 +542,13 @@
       </w:r>
     </w:p>
     <w:p>
-      <w:proofErr w:type="spellStart"/>
-      <w:r>
-        <w:t>TractHUNV</w:t>
-      </w:r>
-      <w:proofErr w:type="spellEnd"/>
-      <w:r>
-        <w:t xml:space="preserve">          -3.86e-03   4.52e-04   -8.54  &lt; 2e-16 *</w:t>
-      </w:r>
-    </w:p>
-    <w:p>
-      <w:proofErr w:type="spellStart"/>
-      <w:r>
-        <w:t>TractWhite</w:t>
-      </w:r>
-      <w:proofErr w:type="spellEnd"/>
-      <w:r>
-        <w:t xml:space="preserve">          2.31e-04   3.77e-05    6.13  8.8e-10 *</w:t>
+      <w:r>
+        <w:t>TractHUNV          -3.86e-03   4.52e-04   -8.54  &lt; 2e-16 *</w:t>
+      </w:r>
+    </w:p>
+    <w:p>
+      <w:r>
+        <w:t>TractWhite          2.31e-04   3.77e-05    6.13  8.8e-10 *</w:t>
       </w:r>
     </w:p>
     <w:p>
@@ -749,13 +557,8 @@
       </w:r>
     </w:p>
     <w:p>
-      <w:proofErr w:type="spellStart"/>
-      <w:r>
-        <w:t>TractOMultir</w:t>
-      </w:r>
-      <w:proofErr w:type="spellEnd"/>
-      <w:r>
-        <w:t xml:space="preserve">       -3.28e-04   8.75e-05   -3.75  0.00017 *</w:t>
+      <w:r>
+        <w:t>TractOMultir       -3.28e-04   8.75e-05   -3.75  0.00017 *</w:t>
       </w:r>
     </w:p>
     <w:p>
@@ -764,23 +567,13 @@
       </w:r>
     </w:p>
     <w:p>
-      <w:proofErr w:type="spellStart"/>
-      <w:r>
-        <w:t>PovertyRate</w:t>
-      </w:r>
-      <w:proofErr w:type="spellEnd"/>
-      <w:r>
-        <w:t xml:space="preserve">        -1.85e-02   3.93e-03   -4.71  2.5e-06 *</w:t>
-      </w:r>
-    </w:p>
-    <w:p>
-      <w:proofErr w:type="spellStart"/>
-      <w:r>
-        <w:t>TractSNAP</w:t>
-      </w:r>
-      <w:proofErr w:type="spellEnd"/>
-      <w:r>
-        <w:t xml:space="preserve">           1.35e-03   3.08e-04    4.38  1.2e-05 *</w:t>
+      <w:r>
+        <w:t>PovertyRate        -1.85e-02   3.93e-03   -4.71  2.5e-06 *</w:t>
+      </w:r>
+    </w:p>
+    <w:p>
+      <w:r>
+        <w:t>TractSNAP           1.35e-03   3.08e-04    4.38  1.2e-05 *</w:t>
       </w:r>
     </w:p>
     <w:p>
@@ -789,13 +582,8 @@
       </w:r>
     </w:p>
     <w:p>
-      <w:proofErr w:type="spellStart"/>
-      <w:r>
-        <w:t>Signif</w:t>
-      </w:r>
-      <w:proofErr w:type="spellEnd"/>
-      <w:r>
-        <w:t>. codes:  0 ‘*’ 0.001 ‘*’ 0.01 ‘’ 0.05 ‘.’ 0.1 ‘ ’ 1</w:t>
+      <w:r>
+        <w:t>Signif. codes:  0 ‘*’ 0.001 ‘*’ 0.01 ‘’ 0.05 ‘.’ 0.1 ‘ ’ 1</w:t>
       </w:r>
     </w:p>
     <w:p/>
@@ -829,7 +617,6 @@
     <w:p/>
     <w:p>
       <w:r>
-        <w:lastRenderedPageBreak/>
         <w:t>###### Odd ratio for stepwise function</w:t>
       </w:r>
     </w:p>
@@ -918,6 +705,9 @@
         <w:fldChar w:fldCharType="end"/>
       </w:r>
       <w:r>
+        <w:rPr>
+          <w:noProof/>
+        </w:rPr>
         <w:drawing>
           <wp:inline distT="0" distB="0" distL="0" distR="0" wp14:anchorId="7BE60101" wp14:editId="2AD00DA8">
             <wp:extent cx="5731510" cy="1182370"/>
@@ -999,55 +789,7 @@
     <w:p/>
     <w:p>
       <w:r>
-        <w:t xml:space="preserve">lablack1, laomultir1, laasian1, </w:t>
-      </w:r>
-      <w:proofErr w:type="spellStart"/>
-      <w:r>
-        <w:t>TractAsian</w:t>
-      </w:r>
-      <w:proofErr w:type="spellEnd"/>
-      <w:r>
-        <w:t xml:space="preserve">, laaian1, </w:t>
-      </w:r>
-      <w:proofErr w:type="spellStart"/>
-      <w:r>
-        <w:t>TractHUNV</w:t>
-      </w:r>
-      <w:proofErr w:type="spellEnd"/>
-      <w:r>
-        <w:t xml:space="preserve">, </w:t>
-      </w:r>
-      <w:proofErr w:type="spellStart"/>
-      <w:r>
-        <w:t>TractWhite</w:t>
-      </w:r>
-      <w:proofErr w:type="spellEnd"/>
-      <w:r>
-        <w:t xml:space="preserve">, lakids1, </w:t>
-      </w:r>
-      <w:proofErr w:type="spellStart"/>
-      <w:r>
-        <w:t>TractOMultir</w:t>
-      </w:r>
-      <w:proofErr w:type="spellEnd"/>
-      <w:r>
-        <w:t xml:space="preserve">, </w:t>
-      </w:r>
-      <w:proofErr w:type="spellStart"/>
-      <w:r>
-        <w:t>PovertyRate</w:t>
-      </w:r>
-      <w:proofErr w:type="spellEnd"/>
-      <w:r>
-        <w:t xml:space="preserve">, </w:t>
-      </w:r>
-      <w:proofErr w:type="spellStart"/>
-      <w:r>
-        <w:t>TractSNAP</w:t>
-      </w:r>
-      <w:proofErr w:type="spellEnd"/>
-      <w:r>
-        <w:t>: Each of these variables has an odds ratio close to 1, suggesting only a minimal change in the odds of the outcome per unit increase in these variables.</w:t>
+        <w:t>lablack1, laomultir1, laasian1, TractAsian, laaian1, TractHUNV, TractWhite, lakids1, TractOMultir, PovertyRate, TractSNAP: Each of these variables has an odds ratio close to 1, suggesting only a minimal change in the odds of the outcome per unit increase in these variables.</w:t>
       </w:r>
     </w:p>
     <w:p/>
@@ -1064,32 +806,1619 @@
     </w:p>
     <w:p>
       <w:r>
+        <w:t>Context: The interpretation of each variable should be in the context of the specific data and the domain from which it comes. For example, understanding what lakids10 represents is crucial to interpret its effect meaningfully.</w:t>
+      </w:r>
+    </w:p>
+    <w:p/>
+    <w:p>
+      <w:r>
+        <w:t>Magnitude: Extremely large values, especially Inf, should be interpreted with caution. They often indicate issues with the data or model, such as perfect separation.</w:t>
+      </w:r>
+    </w:p>
+    <w:p/>
+    <w:p>
+      <w:r>
+        <w:t>Binary vs Continuous Variables: The interpretation differs for binary predictors (like Urban1, which might be a 0/1 indicator) and continuous predictors. For binary predictors, the odds ratio compares the odds of the outcome for one category against the other. For continuous predictors, it's about the change in odds per unit increase in the predictor.</w:t>
+      </w:r>
+    </w:p>
+    <w:p/>
+    <w:p>
+      <w:r>
+        <w:t>Statistical Significance: An odds ratio should be interpreted in conjunction with its confidence interval and p-value. A large odds ratio with a wide confidence interval or a high p-value might not be significant.</w:t>
+      </w:r>
+    </w:p>
+    <w:p/>
+    <w:p>
+      <w:r>
+        <w:t>Model Fit and Assumptions: Ensure the model is a good fit for your data and that the assumptions of logistic regression are met before heavily interpreting these results.</w:t>
+      </w:r>
+    </w:p>
+    <w:p/>
+    <w:p/>
+    <w:p/>
+    <w:p>
+      <w:pPr>
+        <w:pStyle w:val="Heading2"/>
+      </w:pPr>
+      <w:r>
+        <w:t xml:space="preserve">LILA Log Reg </w:t>
+      </w:r>
+      <w:r>
+        <w:t>Without LowIncomeTract</w:t>
+      </w:r>
+    </w:p>
+    <w:p>
+      <w:r>
+        <w:drawing>
+          <wp:inline distT="0" distB="0" distL="0" distR="0" wp14:anchorId="4435DF76" wp14:editId="61CA8E2D">
+            <wp:extent cx="2032000" cy="2171700"/>
+            <wp:effectExtent l="0" t="0" r="0" b="0"/>
+            <wp:docPr id="2022368975" name="Picture 1" descr="A screenshot of a phone&#10;&#10;Description automatically generated"/>
+            <wp:cNvGraphicFramePr>
+              <a:graphicFrameLocks xmlns:a="http://schemas.openxmlformats.org/drawingml/2006/main" noChangeAspect="1"/>
+            </wp:cNvGraphicFramePr>
+            <a:graphic xmlns:a="http://schemas.openxmlformats.org/drawingml/2006/main">
+              <a:graphicData uri="http://schemas.openxmlformats.org/drawingml/2006/picture">
+                <pic:pic xmlns:pic="http://schemas.openxmlformats.org/drawingml/2006/picture">
+                  <pic:nvPicPr>
+                    <pic:cNvPr id="2022368975" name="Picture 1" descr="A screenshot of a phone&#10;&#10;Description automatically generated"/>
+                    <pic:cNvPicPr/>
+                  </pic:nvPicPr>
+                  <pic:blipFill>
+                    <a:blip r:embed="rId7"/>
+                    <a:stretch>
+                      <a:fillRect/>
+                    </a:stretch>
+                  </pic:blipFill>
+                  <pic:spPr>
+                    <a:xfrm>
+                      <a:off x="0" y="0"/>
+                      <a:ext cx="2032000" cy="2171700"/>
+                    </a:xfrm>
+                    <a:prstGeom prst="rect">
+                      <a:avLst/>
+                    </a:prstGeom>
+                  </pic:spPr>
+                </pic:pic>
+              </a:graphicData>
+            </a:graphic>
+          </wp:inline>
+        </w:drawing>
+      </w:r>
+    </w:p>
+    <w:p/>
+    <w:p>
+      <w:pPr>
+        <w:pStyle w:val="HTMLPreformatted"/>
+        <w:shd w:val="clear" w:color="auto" w:fill="FFFFFF"/>
+        <w:rPr>
+          <w:rFonts w:ascii="Monaco" w:hAnsi="Monaco"/>
+          <w:color w:val="000000"/>
+          <w:sz w:val="18"/>
+          <w:szCs w:val="18"/>
+        </w:rPr>
+      </w:pPr>
+      <w:r>
+        <w:rPr>
+          <w:rFonts w:ascii="Monaco" w:hAnsi="Monaco"/>
+          <w:color w:val="000000"/>
+          <w:sz w:val="18"/>
+          <w:szCs w:val="18"/>
+        </w:rPr>
+        <w:t>Area under the curve: 0.922</w:t>
+      </w:r>
+    </w:p>
+    <w:p/>
+    <w:p>
+      <w:pPr>
+        <w:pStyle w:val="Heading1"/>
+      </w:pPr>
+      <w:r>
         <w:lastRenderedPageBreak/>
-        <w:t>Context: The interpretation of each variable should be in the context of the specific data and the domain from which it comes. For example, understanding what lakids10 represents is crucial to interpret its effect meaningfully.</w:t>
-      </w:r>
+        <w:drawing>
+          <wp:inline distT="0" distB="0" distL="0" distR="0" wp14:anchorId="2CC49EC8" wp14:editId="5DC942A2">
+            <wp:extent cx="5731510" cy="3536950"/>
+            <wp:effectExtent l="0" t="0" r="0" b="6350"/>
+            <wp:docPr id="510037750" name="Picture 1" descr="A black line graph with white text&#10;&#10;Description automatically generated"/>
+            <wp:cNvGraphicFramePr>
+              <a:graphicFrameLocks xmlns:a="http://schemas.openxmlformats.org/drawingml/2006/main" noChangeAspect="1"/>
+            </wp:cNvGraphicFramePr>
+            <a:graphic xmlns:a="http://schemas.openxmlformats.org/drawingml/2006/main">
+              <a:graphicData uri="http://schemas.openxmlformats.org/drawingml/2006/picture">
+                <pic:pic xmlns:pic="http://schemas.openxmlformats.org/drawingml/2006/picture">
+                  <pic:nvPicPr>
+                    <pic:cNvPr id="510037750" name="Picture 1" descr="A black line graph with white text&#10;&#10;Description automatically generated"/>
+                    <pic:cNvPicPr/>
+                  </pic:nvPicPr>
+                  <pic:blipFill>
+                    <a:blip r:embed="rId8"/>
+                    <a:stretch>
+                      <a:fillRect/>
+                    </a:stretch>
+                  </pic:blipFill>
+                  <pic:spPr>
+                    <a:xfrm>
+                      <a:off x="0" y="0"/>
+                      <a:ext cx="5731510" cy="3536950"/>
+                    </a:xfrm>
+                    <a:prstGeom prst="rect">
+                      <a:avLst/>
+                    </a:prstGeom>
+                  </pic:spPr>
+                </pic:pic>
+              </a:graphicData>
+            </a:graphic>
+          </wp:inline>
+        </w:drawing>
+      </w:r>
+    </w:p>
+    <w:p>
+      <w:pPr>
+        <w:pStyle w:val="Heading1"/>
+      </w:pPr>
     </w:p>
     <w:p/>
-    <w:p>
-      <w:r>
-        <w:t>Magnitude: Extremely large values, especially Inf, should be interpreted with caution. They often indicate issues with the data or model, such as perfect separation.</w:t>
-      </w:r>
-    </w:p>
     <w:p/>
-    <w:p>
-      <w:r>
-        <w:t>Binary vs Continuous Variables: The interpretation differs for binary predictors (like Urban1, which might be a 0/1 indicator) and continuous predictors. For binary predictors, the odds ratio compares the odds of the outcome for one category against the other. For continuous predictors, it's about the change in odds per unit increase in the predictor.</w:t>
-      </w:r>
-    </w:p>
     <w:p/>
-    <w:p>
-      <w:r>
-        <w:t>Statistical Significance: An odds ratio should be interpreted in conjunction with its confidence interval and p-value. A large odds ratio with a wide confidence interval or a high p-value might not be significant.</w:t>
-      </w:r>
-    </w:p>
     <w:p/>
     <w:p>
-      <w:r>
-        <w:t>Model Fit and Assumptions: Ensure the model is a good fit for your data and that the assumptions of logistic regression are met before heavily interpreting these results.</w:t>
+      <w:pPr>
+        <w:pStyle w:val="Heading1"/>
+      </w:pPr>
+      <w:r>
+        <w:t>LILA CART</w:t>
+      </w:r>
+    </w:p>
+    <w:p>
+      <w:pPr>
+        <w:pStyle w:val="HTMLPreformatted"/>
+        <w:shd w:val="clear" w:color="auto" w:fill="FFFFFF"/>
+        <w:rPr>
+          <w:rFonts w:ascii="Monaco" w:hAnsi="Monaco"/>
+          <w:color w:val="000000"/>
+          <w:sz w:val="18"/>
+          <w:szCs w:val="18"/>
+        </w:rPr>
+      </w:pPr>
+      <w:r>
+        <w:rPr>
+          <w:rFonts w:ascii="Monaco" w:hAnsi="Monaco"/>
+          <w:color w:val="000000"/>
+          <w:sz w:val="18"/>
+          <w:szCs w:val="18"/>
+        </w:rPr>
+        <w:t>Area under the curve: 0.901</w:t>
+      </w:r>
+    </w:p>
+    <w:p/>
+    <w:p>
+      <w:r>
+        <w:t xml:space="preserve"> </w:t>
+      </w:r>
+      <w:r>
+        <w:tab/>
+      </w:r>
+    </w:p>
+    <w:p>
+      <w:r>
+        <w:drawing>
+          <wp:inline distT="0" distB="0" distL="0" distR="0" wp14:anchorId="235538E9" wp14:editId="1774F5C0">
+            <wp:extent cx="1866900" cy="2159000"/>
+            <wp:effectExtent l="0" t="0" r="0" b="0"/>
+            <wp:docPr id="1666594850" name="Picture 1" descr="A screenshot of a computer&#10;&#10;Description automatically generated"/>
+            <wp:cNvGraphicFramePr>
+              <a:graphicFrameLocks xmlns:a="http://schemas.openxmlformats.org/drawingml/2006/main" noChangeAspect="1"/>
+            </wp:cNvGraphicFramePr>
+            <a:graphic xmlns:a="http://schemas.openxmlformats.org/drawingml/2006/main">
+              <a:graphicData uri="http://schemas.openxmlformats.org/drawingml/2006/picture">
+                <pic:pic xmlns:pic="http://schemas.openxmlformats.org/drawingml/2006/picture">
+                  <pic:nvPicPr>
+                    <pic:cNvPr id="1666594850" name="Picture 1" descr="A screenshot of a computer&#10;&#10;Description automatically generated"/>
+                    <pic:cNvPicPr/>
+                  </pic:nvPicPr>
+                  <pic:blipFill>
+                    <a:blip r:embed="rId9"/>
+                    <a:stretch>
+                      <a:fillRect/>
+                    </a:stretch>
+                  </pic:blipFill>
+                  <pic:spPr>
+                    <a:xfrm>
+                      <a:off x="0" y="0"/>
+                      <a:ext cx="1866900" cy="2159000"/>
+                    </a:xfrm>
+                    <a:prstGeom prst="rect">
+                      <a:avLst/>
+                    </a:prstGeom>
+                  </pic:spPr>
+                </pic:pic>
+              </a:graphicData>
+            </a:graphic>
+          </wp:inline>
+        </w:drawing>
+      </w:r>
+    </w:p>
+    <w:p>
+      <w:pPr>
+        <w:pStyle w:val="HTMLPreformatted"/>
+        <w:shd w:val="clear" w:color="auto" w:fill="FFFFFF"/>
+        <w:rPr>
+          <w:rFonts w:ascii="Monaco" w:hAnsi="Monaco"/>
+          <w:color w:val="000000"/>
+          <w:sz w:val="18"/>
+          <w:szCs w:val="18"/>
+        </w:rPr>
+      </w:pPr>
+    </w:p>
+    <w:p>
+      <w:pPr>
+        <w:pStyle w:val="HTMLPreformatted"/>
+        <w:shd w:val="clear" w:color="auto" w:fill="FFFFFF"/>
+        <w:rPr>
+          <w:rFonts w:ascii="Monaco" w:hAnsi="Monaco"/>
+          <w:color w:val="000000"/>
+          <w:sz w:val="18"/>
+          <w:szCs w:val="18"/>
+        </w:rPr>
+      </w:pPr>
+      <w:r>
+        <w:rPr>
+          <w:rFonts w:ascii="Monaco" w:hAnsi="Monaco"/>
+          <w:color w:val="000000"/>
+          <w:sz w:val="18"/>
+          <w:szCs w:val="18"/>
+        </w:rPr>
+        <w:t>rpart variable importance</w:t>
+      </w:r>
+    </w:p>
+    <w:p>
+      <w:pPr>
+        <w:pStyle w:val="HTMLPreformatted"/>
+        <w:shd w:val="clear" w:color="auto" w:fill="FFFFFF"/>
+        <w:rPr>
+          <w:rFonts w:ascii="Monaco" w:hAnsi="Monaco"/>
+          <w:color w:val="000000"/>
+          <w:sz w:val="18"/>
+          <w:szCs w:val="18"/>
+        </w:rPr>
+      </w:pPr>
+    </w:p>
+    <w:p>
+      <w:pPr>
+        <w:pStyle w:val="HTMLPreformatted"/>
+        <w:shd w:val="clear" w:color="auto" w:fill="FFFFFF"/>
+        <w:rPr>
+          <w:rFonts w:ascii="Monaco" w:hAnsi="Monaco"/>
+          <w:color w:val="000000"/>
+          <w:sz w:val="18"/>
+          <w:szCs w:val="18"/>
+        </w:rPr>
+      </w:pPr>
+      <w:r>
+        <w:rPr>
+          <w:rFonts w:ascii="Monaco" w:hAnsi="Monaco"/>
+          <w:color w:val="000000"/>
+          <w:sz w:val="18"/>
+          <w:szCs w:val="18"/>
+        </w:rPr>
+        <w:t xml:space="preserve">  only 20 most important variables shown (out of 28)</w:t>
+      </w:r>
+    </w:p>
+    <w:p>
+      <w:pPr>
+        <w:pStyle w:val="HTMLPreformatted"/>
+        <w:shd w:val="clear" w:color="auto" w:fill="FFFFFF"/>
+        <w:rPr>
+          <w:rFonts w:ascii="Monaco" w:hAnsi="Monaco"/>
+          <w:color w:val="000000"/>
+          <w:sz w:val="18"/>
+          <w:szCs w:val="18"/>
+        </w:rPr>
+      </w:pPr>
+    </w:p>
+    <w:p>
+      <w:pPr>
+        <w:pStyle w:val="HTMLPreformatted"/>
+        <w:shd w:val="clear" w:color="auto" w:fill="FFFFFF"/>
+        <w:rPr>
+          <w:rFonts w:ascii="Monaco" w:hAnsi="Monaco"/>
+          <w:color w:val="000000"/>
+          <w:sz w:val="18"/>
+          <w:szCs w:val="18"/>
+        </w:rPr>
+      </w:pPr>
+      <w:r>
+        <w:rPr>
+          <w:rFonts w:ascii="Monaco" w:hAnsi="Monaco"/>
+          <w:color w:val="000000"/>
+          <w:sz w:val="18"/>
+          <w:szCs w:val="18"/>
+        </w:rPr>
+        <w:t xml:space="preserve">CART </w:t>
+      </w:r>
+    </w:p>
+    <w:p>
+      <w:pPr>
+        <w:pStyle w:val="HTMLPreformatted"/>
+        <w:shd w:val="clear" w:color="auto" w:fill="FFFFFF"/>
+        <w:rPr>
+          <w:rFonts w:ascii="Monaco" w:hAnsi="Monaco"/>
+          <w:color w:val="000000"/>
+          <w:sz w:val="18"/>
+          <w:szCs w:val="18"/>
+        </w:rPr>
+      </w:pPr>
+    </w:p>
+    <w:p>
+      <w:pPr>
+        <w:pStyle w:val="HTMLPreformatted"/>
+        <w:shd w:val="clear" w:color="auto" w:fill="FFFFFF"/>
+        <w:rPr>
+          <w:rFonts w:ascii="Monaco" w:hAnsi="Monaco"/>
+          <w:color w:val="000000"/>
+          <w:sz w:val="18"/>
+          <w:szCs w:val="18"/>
+        </w:rPr>
+      </w:pPr>
+      <w:r>
+        <w:rPr>
+          <w:rFonts w:ascii="Monaco" w:hAnsi="Monaco"/>
+          <w:color w:val="000000"/>
+          <w:sz w:val="18"/>
+          <w:szCs w:val="18"/>
+        </w:rPr>
+        <w:lastRenderedPageBreak/>
+        <w:t>54034 samples</w:t>
+      </w:r>
+    </w:p>
+    <w:p>
+      <w:pPr>
+        <w:pStyle w:val="HTMLPreformatted"/>
+        <w:shd w:val="clear" w:color="auto" w:fill="FFFFFF"/>
+        <w:rPr>
+          <w:rFonts w:ascii="Monaco" w:hAnsi="Monaco"/>
+          <w:color w:val="000000"/>
+          <w:sz w:val="18"/>
+          <w:szCs w:val="18"/>
+        </w:rPr>
+      </w:pPr>
+      <w:r>
+        <w:rPr>
+          <w:rFonts w:ascii="Monaco" w:hAnsi="Monaco"/>
+          <w:color w:val="000000"/>
+          <w:sz w:val="18"/>
+          <w:szCs w:val="18"/>
+        </w:rPr>
+        <w:t xml:space="preserve">   28 predictor</w:t>
+      </w:r>
+    </w:p>
+    <w:p>
+      <w:pPr>
+        <w:pStyle w:val="HTMLPreformatted"/>
+        <w:shd w:val="clear" w:color="auto" w:fill="FFFFFF"/>
+        <w:rPr>
+          <w:rFonts w:ascii="Monaco" w:hAnsi="Monaco"/>
+          <w:color w:val="000000"/>
+          <w:sz w:val="18"/>
+          <w:szCs w:val="18"/>
+        </w:rPr>
+      </w:pPr>
+      <w:r>
+        <w:rPr>
+          <w:rFonts w:ascii="Monaco" w:hAnsi="Monaco"/>
+          <w:color w:val="000000"/>
+          <w:sz w:val="18"/>
+          <w:szCs w:val="18"/>
+        </w:rPr>
+        <w:t xml:space="preserve">    2 classes: '0', '1' </w:t>
+      </w:r>
+    </w:p>
+    <w:p>
+      <w:pPr>
+        <w:pStyle w:val="HTMLPreformatted"/>
+        <w:shd w:val="clear" w:color="auto" w:fill="FFFFFF"/>
+        <w:rPr>
+          <w:rFonts w:ascii="Monaco" w:hAnsi="Monaco"/>
+          <w:color w:val="000000"/>
+          <w:sz w:val="18"/>
+          <w:szCs w:val="18"/>
+        </w:rPr>
+      </w:pPr>
+    </w:p>
+    <w:p>
+      <w:pPr>
+        <w:pStyle w:val="HTMLPreformatted"/>
+        <w:shd w:val="clear" w:color="auto" w:fill="FFFFFF"/>
+        <w:rPr>
+          <w:rFonts w:ascii="Monaco" w:hAnsi="Monaco"/>
+          <w:color w:val="000000"/>
+          <w:sz w:val="18"/>
+          <w:szCs w:val="18"/>
+        </w:rPr>
+      </w:pPr>
+      <w:r>
+        <w:rPr>
+          <w:rFonts w:ascii="Monaco" w:hAnsi="Monaco"/>
+          <w:color w:val="000000"/>
+          <w:sz w:val="18"/>
+          <w:szCs w:val="18"/>
+        </w:rPr>
+        <w:t>No pre-processing</w:t>
+      </w:r>
+    </w:p>
+    <w:p>
+      <w:pPr>
+        <w:pStyle w:val="HTMLPreformatted"/>
+        <w:shd w:val="clear" w:color="auto" w:fill="FFFFFF"/>
+        <w:rPr>
+          <w:rFonts w:ascii="Monaco" w:hAnsi="Monaco"/>
+          <w:color w:val="000000"/>
+          <w:sz w:val="18"/>
+          <w:szCs w:val="18"/>
+        </w:rPr>
+      </w:pPr>
+      <w:r>
+        <w:rPr>
+          <w:rFonts w:ascii="Monaco" w:hAnsi="Monaco"/>
+          <w:color w:val="000000"/>
+          <w:sz w:val="18"/>
+          <w:szCs w:val="18"/>
+        </w:rPr>
+        <w:t xml:space="preserve">Resampling: Cross-Validated (10 fold) </w:t>
+      </w:r>
+    </w:p>
+    <w:p>
+      <w:pPr>
+        <w:pStyle w:val="HTMLPreformatted"/>
+        <w:shd w:val="clear" w:color="auto" w:fill="FFFFFF"/>
+        <w:rPr>
+          <w:rFonts w:ascii="Monaco" w:hAnsi="Monaco"/>
+          <w:color w:val="000000"/>
+          <w:sz w:val="18"/>
+          <w:szCs w:val="18"/>
+        </w:rPr>
+      </w:pPr>
+      <w:r>
+        <w:rPr>
+          <w:rFonts w:ascii="Monaco" w:hAnsi="Monaco"/>
+          <w:color w:val="000000"/>
+          <w:sz w:val="18"/>
+          <w:szCs w:val="18"/>
+        </w:rPr>
+        <w:t xml:space="preserve">Summary of sample sizes: 48630, 48630, 48631, 48631, 48631, 48630, ... </w:t>
+      </w:r>
+    </w:p>
+    <w:p>
+      <w:pPr>
+        <w:pStyle w:val="HTMLPreformatted"/>
+        <w:shd w:val="clear" w:color="auto" w:fill="FFFFFF"/>
+        <w:rPr>
+          <w:rFonts w:ascii="Monaco" w:hAnsi="Monaco"/>
+          <w:color w:val="000000"/>
+          <w:sz w:val="18"/>
+          <w:szCs w:val="18"/>
+        </w:rPr>
+      </w:pPr>
+      <w:r>
+        <w:rPr>
+          <w:rFonts w:ascii="Monaco" w:hAnsi="Monaco"/>
+          <w:color w:val="000000"/>
+          <w:sz w:val="18"/>
+          <w:szCs w:val="18"/>
+        </w:rPr>
+        <w:t>Resampling results across tuning parameters:</w:t>
+      </w:r>
+    </w:p>
+    <w:p>
+      <w:pPr>
+        <w:pStyle w:val="HTMLPreformatted"/>
+        <w:shd w:val="clear" w:color="auto" w:fill="FFFFFF"/>
+        <w:rPr>
+          <w:rFonts w:ascii="Monaco" w:hAnsi="Monaco"/>
+          <w:color w:val="000000"/>
+          <w:sz w:val="18"/>
+          <w:szCs w:val="18"/>
+        </w:rPr>
+      </w:pPr>
+    </w:p>
+    <w:p>
+      <w:pPr>
+        <w:pStyle w:val="HTMLPreformatted"/>
+        <w:shd w:val="clear" w:color="auto" w:fill="FFFFFF"/>
+        <w:rPr>
+          <w:rFonts w:ascii="Monaco" w:hAnsi="Monaco"/>
+          <w:color w:val="000000"/>
+          <w:sz w:val="18"/>
+          <w:szCs w:val="18"/>
+        </w:rPr>
+      </w:pPr>
+      <w:r>
+        <w:rPr>
+          <w:rFonts w:ascii="Monaco" w:hAnsi="Monaco"/>
+          <w:color w:val="000000"/>
+          <w:sz w:val="18"/>
+          <w:szCs w:val="18"/>
+        </w:rPr>
+        <w:t xml:space="preserve">  cp        Accuracy  Kappa  </w:t>
+      </w:r>
+    </w:p>
+    <w:p>
+      <w:pPr>
+        <w:pStyle w:val="HTMLPreformatted"/>
+        <w:shd w:val="clear" w:color="auto" w:fill="FFFFFF"/>
+        <w:rPr>
+          <w:rFonts w:ascii="Monaco" w:hAnsi="Monaco"/>
+          <w:color w:val="000000"/>
+          <w:sz w:val="18"/>
+          <w:szCs w:val="18"/>
+        </w:rPr>
+      </w:pPr>
+      <w:r>
+        <w:rPr>
+          <w:rFonts w:ascii="Monaco" w:hAnsi="Monaco"/>
+          <w:color w:val="000000"/>
+          <w:sz w:val="18"/>
+          <w:szCs w:val="18"/>
+        </w:rPr>
+        <w:t xml:space="preserve">  0.025888  0.95695   0.73488</w:t>
+      </w:r>
+    </w:p>
+    <w:p>
+      <w:pPr>
+        <w:pStyle w:val="HTMLPreformatted"/>
+        <w:shd w:val="clear" w:color="auto" w:fill="FFFFFF"/>
+        <w:rPr>
+          <w:rFonts w:ascii="Monaco" w:hAnsi="Monaco"/>
+          <w:color w:val="000000"/>
+          <w:sz w:val="18"/>
+          <w:szCs w:val="18"/>
+        </w:rPr>
+      </w:pPr>
+      <w:r>
+        <w:rPr>
+          <w:rFonts w:ascii="Monaco" w:hAnsi="Monaco"/>
+          <w:color w:val="000000"/>
+          <w:sz w:val="18"/>
+          <w:szCs w:val="18"/>
+        </w:rPr>
+        <w:t xml:space="preserve">  0.044803  0.95151   0.69731</w:t>
+      </w:r>
+    </w:p>
+    <w:p>
+      <w:pPr>
+        <w:pStyle w:val="HTMLPreformatted"/>
+        <w:shd w:val="clear" w:color="auto" w:fill="FFFFFF"/>
+        <w:rPr>
+          <w:rFonts w:ascii="Monaco" w:hAnsi="Monaco"/>
+          <w:color w:val="000000"/>
+          <w:sz w:val="18"/>
+          <w:szCs w:val="18"/>
+        </w:rPr>
+      </w:pPr>
+      <w:r>
+        <w:rPr>
+          <w:rFonts w:ascii="Monaco" w:hAnsi="Monaco"/>
+          <w:color w:val="000000"/>
+          <w:sz w:val="18"/>
+          <w:szCs w:val="18"/>
+        </w:rPr>
+        <w:t xml:space="preserve">  0.151064  0.92873   0.40857</w:t>
+      </w:r>
+    </w:p>
+    <w:p>
+      <w:pPr>
+        <w:pStyle w:val="HTMLPreformatted"/>
+        <w:shd w:val="clear" w:color="auto" w:fill="FFFFFF"/>
+        <w:rPr>
+          <w:rFonts w:ascii="Monaco" w:hAnsi="Monaco"/>
+          <w:color w:val="000000"/>
+          <w:sz w:val="18"/>
+          <w:szCs w:val="18"/>
+        </w:rPr>
+      </w:pPr>
+    </w:p>
+    <w:p>
+      <w:pPr>
+        <w:pStyle w:val="HTMLPreformatted"/>
+        <w:shd w:val="clear" w:color="auto" w:fill="FFFFFF"/>
+        <w:rPr>
+          <w:rFonts w:ascii="Monaco" w:hAnsi="Monaco"/>
+          <w:color w:val="000000"/>
+          <w:sz w:val="18"/>
+          <w:szCs w:val="18"/>
+        </w:rPr>
+      </w:pPr>
+      <w:r>
+        <w:rPr>
+          <w:rFonts w:ascii="Monaco" w:hAnsi="Monaco"/>
+          <w:color w:val="000000"/>
+          <w:sz w:val="18"/>
+          <w:szCs w:val="18"/>
+        </w:rPr>
+        <w:t>Accuracy was used to select the optimal model using the largest value.</w:t>
+      </w:r>
+    </w:p>
+    <w:p>
+      <w:pPr>
+        <w:pStyle w:val="HTMLPreformatted"/>
+        <w:shd w:val="clear" w:color="auto" w:fill="FFFFFF"/>
+        <w:rPr>
+          <w:rFonts w:ascii="Monaco" w:hAnsi="Monaco"/>
+          <w:color w:val="000000"/>
+          <w:sz w:val="18"/>
+          <w:szCs w:val="18"/>
+        </w:rPr>
+      </w:pPr>
+      <w:r>
+        <w:rPr>
+          <w:rFonts w:ascii="Monaco" w:hAnsi="Monaco"/>
+          <w:color w:val="000000"/>
+          <w:sz w:val="18"/>
+          <w:szCs w:val="18"/>
+        </w:rPr>
+        <w:t>The final value used for the model was cp = 0.025888.</w:t>
+      </w:r>
+    </w:p>
+    <w:p>
+      <w:pPr>
+        <w:pStyle w:val="Heading1"/>
+      </w:pPr>
+      <w:r>
+        <w:lastRenderedPageBreak/>
+        <w:drawing>
+          <wp:inline distT="0" distB="0" distL="0" distR="0" wp14:anchorId="036D3035" wp14:editId="246178DC">
+            <wp:extent cx="5731510" cy="3536950"/>
+            <wp:effectExtent l="0" t="0" r="0" b="6350"/>
+            <wp:docPr id="2143990949" name="Picture 1" descr="A graph with a curve&#10;&#10;Description automatically generated"/>
+            <wp:cNvGraphicFramePr>
+              <a:graphicFrameLocks xmlns:a="http://schemas.openxmlformats.org/drawingml/2006/main" noChangeAspect="1"/>
+            </wp:cNvGraphicFramePr>
+            <a:graphic xmlns:a="http://schemas.openxmlformats.org/drawingml/2006/main">
+              <a:graphicData uri="http://schemas.openxmlformats.org/drawingml/2006/picture">
+                <pic:pic xmlns:pic="http://schemas.openxmlformats.org/drawingml/2006/picture">
+                  <pic:nvPicPr>
+                    <pic:cNvPr id="2143990949" name="Picture 1" descr="A graph with a curve&#10;&#10;Description automatically generated"/>
+                    <pic:cNvPicPr/>
+                  </pic:nvPicPr>
+                  <pic:blipFill>
+                    <a:blip r:embed="rId10"/>
+                    <a:stretch>
+                      <a:fillRect/>
+                    </a:stretch>
+                  </pic:blipFill>
+                  <pic:spPr>
+                    <a:xfrm>
+                      <a:off x="0" y="0"/>
+                      <a:ext cx="5731510" cy="3536950"/>
+                    </a:xfrm>
+                    <a:prstGeom prst="rect">
+                      <a:avLst/>
+                    </a:prstGeom>
+                  </pic:spPr>
+                </pic:pic>
+              </a:graphicData>
+            </a:graphic>
+          </wp:inline>
+        </w:drawing>
+      </w:r>
+    </w:p>
+    <w:p>
+      <w:r>
+        <w:drawing>
+          <wp:inline distT="0" distB="0" distL="0" distR="0" wp14:anchorId="4C3FFE13" wp14:editId="4C7801B0">
+            <wp:extent cx="5731510" cy="3536950"/>
+            <wp:effectExtent l="0" t="0" r="0" b="6350"/>
+            <wp:docPr id="1608765518" name="Picture 1" descr="A graph with a line&#10;&#10;Description automatically generated"/>
+            <wp:cNvGraphicFramePr>
+              <a:graphicFrameLocks xmlns:a="http://schemas.openxmlformats.org/drawingml/2006/main" noChangeAspect="1"/>
+            </wp:cNvGraphicFramePr>
+            <a:graphic xmlns:a="http://schemas.openxmlformats.org/drawingml/2006/main">
+              <a:graphicData uri="http://schemas.openxmlformats.org/drawingml/2006/picture">
+                <pic:pic xmlns:pic="http://schemas.openxmlformats.org/drawingml/2006/picture">
+                  <pic:nvPicPr>
+                    <pic:cNvPr id="1608765518" name="Picture 1" descr="A graph with a line&#10;&#10;Description automatically generated"/>
+                    <pic:cNvPicPr/>
+                  </pic:nvPicPr>
+                  <pic:blipFill>
+                    <a:blip r:embed="rId11"/>
+                    <a:stretch>
+                      <a:fillRect/>
+                    </a:stretch>
+                  </pic:blipFill>
+                  <pic:spPr>
+                    <a:xfrm>
+                      <a:off x="0" y="0"/>
+                      <a:ext cx="5731510" cy="3536950"/>
+                    </a:xfrm>
+                    <a:prstGeom prst="rect">
+                      <a:avLst/>
+                    </a:prstGeom>
+                  </pic:spPr>
+                </pic:pic>
+              </a:graphicData>
+            </a:graphic>
+          </wp:inline>
+        </w:drawing>
+      </w:r>
+    </w:p>
+    <w:p>
+      <w:pPr>
+        <w:pStyle w:val="Heading1"/>
+      </w:pPr>
+      <w:r>
+        <w:fldChar w:fldCharType="begin"/>
+      </w:r>
+      <w:r>
+        <w:instrText xml:space="preserve"> INCLUDEPICTURE "http://127.0.0.1:16681/chunk_output/5EAD9007e6270c3/FDE9380D/cgz8hqdpe4p0f/000010.png" \* MERGEFORMATINET </w:instrText>
+      </w:r>
+      <w:r>
+        <w:fldChar w:fldCharType="separate"/>
+      </w:r>
+      <w:r>
+        <w:rPr>
+          <w:noProof/>
+        </w:rPr>
+        <mc:AlternateContent>
+          <mc:Choice Requires="wps">
+            <w:drawing>
+              <wp:inline distT="0" distB="0" distL="0" distR="0" wp14:anchorId="118BC133" wp14:editId="495EB0A0">
+                <wp:extent cx="304800" cy="304800"/>
+                <wp:effectExtent l="0" t="0" r="0" b="0"/>
+                <wp:docPr id="587256890" name="Rectangle 17"/>
+                <wp:cNvGraphicFramePr>
+                  <a:graphicFrameLocks xmlns:a="http://schemas.openxmlformats.org/drawingml/2006/main" noChangeAspect="1"/>
+                </wp:cNvGraphicFramePr>
+                <a:graphic xmlns:a="http://schemas.openxmlformats.org/drawingml/2006/main">
+                  <a:graphicData uri="http://schemas.microsoft.com/office/word/2010/wordprocessingShape">
+                    <wps:wsp>
+                      <wps:cNvSpPr>
+                        <a:spLocks noChangeAspect="1" noChangeArrowheads="1"/>
+                      </wps:cNvSpPr>
+                      <wps:spPr bwMode="auto">
+                        <a:xfrm>
+                          <a:off x="0" y="0"/>
+                          <a:ext cx="304800" cy="304800"/>
+                        </a:xfrm>
+                        <a:prstGeom prst="rect">
+                          <a:avLst/>
+                        </a:prstGeom>
+                        <a:noFill/>
+                        <a:ln>
+                          <a:noFill/>
+                        </a:ln>
+                        <a:extLst>
+                          <a:ext uri="{909E8E84-426E-40DD-AFC4-6F175D3DCCD1}">
+                            <a14:hiddenFill xmlns:a14="http://schemas.microsoft.com/office/drawing/2010/main">
+                              <a:solidFill>
+                                <a:srgbClr val="FFFFFF"/>
+                              </a:solidFill>
+                            </a14:hiddenFill>
+                          </a:ext>
+                          <a:ext uri="{91240B29-F687-4F45-9708-019B960494DF}">
+                            <a14:hiddenLine xmlns:a14="http://schemas.microsoft.com/office/drawing/2010/main" w="9525">
+                              <a:solidFill>
+                                <a:srgbClr val="000000"/>
+                              </a:solidFill>
+                              <a:miter lim="800000"/>
+                              <a:headEnd/>
+                              <a:tailEnd/>
+                            </a14:hiddenLine>
+                          </a:ext>
+                        </a:extLst>
+                      </wps:spPr>
+                      <wps:bodyPr rot="0" vert="horz" wrap="square" lIns="91440" tIns="45720" rIns="91440" bIns="45720" anchor="t" anchorCtr="0" upright="1">
+                        <a:noAutofit/>
+                      </wps:bodyPr>
+                    </wps:wsp>
+                  </a:graphicData>
+                </a:graphic>
+              </wp:inline>
+            </w:drawing>
+          </mc:Choice>
+          <mc:Fallback>
+            <w:pict>
+              <v:rect w14:anchorId="73AE2C87" id="Rectangle 17" o:spid="_x0000_s1026" style="width:24pt;height:24pt;visibility:visible;mso-wrap-style:square;mso-left-percent:-10001;mso-top-percent:-10001;mso-position-horizontal:absolute;mso-position-horizontal-relative:char;mso-position-vertical:absolute;mso-position-vertical-relative:line;mso-left-percent:-10001;mso-top-percent:-10001;v-text-anchor:top" o:gfxdata="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" filled="f" stroked="f">
+                <o:lock v:ext="edit" aspectratio="t"/>
+                <w10:anchorlock/>
+              </v:rect>
+            </w:pict>
+          </mc:Fallback>
+        </mc:AlternateContent>
+      </w:r>
+      <w:r>
+        <w:fldChar w:fldCharType="end"/>
+      </w:r>
+    </w:p>
+    <w:p>
+      <w:pPr>
+        <w:pStyle w:val="Heading1"/>
+      </w:pPr>
+      <w:r>
+        <w:t>Poverty Rate :</w:t>
+      </w:r>
+    </w:p>
+    <w:p>
+      <w:pPr>
+        <w:pStyle w:val="Heading2"/>
+        <w:numPr>
+          <w:ilvl w:val="0"/>
+          <w:numId w:val="2"/>
+        </w:numPr>
+      </w:pPr>
+      <w:r>
+        <w:t>With Cross validation:</w:t>
+      </w:r>
+    </w:p>
+    <w:p>
+      <w:pPr>
+        <w:ind w:left="360"/>
+      </w:pPr>
+      <w:r>
+        <w:t>RMSE : 6.9316</w:t>
+      </w:r>
+    </w:p>
+    <w:p>
+      <w:pPr>
+        <w:ind w:left="360"/>
+      </w:pPr>
+      <w:r>
+        <w:t xml:space="preserve">Best CP = </w:t>
+      </w:r>
+      <w:r>
+        <w:rPr>
+          <w:rFonts w:ascii="Monaco" w:eastAsia="Times New Roman" w:hAnsi="Monaco" w:cs="Courier New"/>
+          <w:color w:val="000000"/>
+          <w:kern w:val="0"/>
+          <w:sz w:val="18"/>
+          <w:szCs w:val="18"/>
+          <w:lang w:eastAsia="en-GB"/>
+          <w14:ligatures w14:val="none"/>
+        </w:rPr>
+        <w:t>0.032292.</w:t>
+      </w:r>
+    </w:p>
+    <w:p>
+      <w:pPr>
+        <w:ind w:left="360"/>
+      </w:pPr>
+    </w:p>
+    <w:p>
+      <w:pPr>
+        <w:shd w:val="clear" w:color="auto" w:fill="FFFFFF"/>
+        <w:tabs>
+          <w:tab w:val="left" w:pos="916"/>
+          <w:tab w:val="left" w:pos="1832"/>
+          <w:tab w:val="left" w:pos="2748"/>
+          <w:tab w:val="left" w:pos="3664"/>
+          <w:tab w:val="left" w:pos="4580"/>
+          <w:tab w:val="left" w:pos="5496"/>
+          <w:tab w:val="left" w:pos="6412"/>
+          <w:tab w:val="left" w:pos="7328"/>
+          <w:tab w:val="left" w:pos="8244"/>
+          <w:tab w:val="left" w:pos="9160"/>
+          <w:tab w:val="left" w:pos="10076"/>
+          <w:tab w:val="left" w:pos="10992"/>
+          <w:tab w:val="left" w:pos="11908"/>
+          <w:tab w:val="left" w:pos="12824"/>
+          <w:tab w:val="left" w:pos="13740"/>
+          <w:tab w:val="left" w:pos="14656"/>
+        </w:tabs>
+        <w:ind w:left="360"/>
+        <w:rPr>
+          <w:rFonts w:ascii="Monaco" w:eastAsia="Times New Roman" w:hAnsi="Monaco" w:cs="Courier New"/>
+          <w:color w:val="000000"/>
+          <w:kern w:val="0"/>
+          <w:sz w:val="18"/>
+          <w:szCs w:val="18"/>
+          <w:lang w:eastAsia="en-GB"/>
+          <w14:ligatures w14:val="none"/>
+        </w:rPr>
+      </w:pPr>
+      <w:r>
+        <w:rPr>
+          <w:rFonts w:ascii="Monaco" w:eastAsia="Times New Roman" w:hAnsi="Monaco" w:cs="Courier New"/>
+          <w:color w:val="000000"/>
+          <w:kern w:val="0"/>
+          <w:sz w:val="18"/>
+          <w:szCs w:val="18"/>
+          <w:lang w:eastAsia="en-GB"/>
+          <w14:ligatures w14:val="none"/>
+        </w:rPr>
+        <w:lastRenderedPageBreak/>
+        <w:t xml:space="preserve">CART </w:t>
+      </w:r>
+    </w:p>
+    <w:p>
+      <w:pPr>
+        <w:shd w:val="clear" w:color="auto" w:fill="FFFFFF"/>
+        <w:tabs>
+          <w:tab w:val="left" w:pos="916"/>
+          <w:tab w:val="left" w:pos="1832"/>
+          <w:tab w:val="left" w:pos="2748"/>
+          <w:tab w:val="left" w:pos="3664"/>
+          <w:tab w:val="left" w:pos="4580"/>
+          <w:tab w:val="left" w:pos="5496"/>
+          <w:tab w:val="left" w:pos="6412"/>
+          <w:tab w:val="left" w:pos="7328"/>
+          <w:tab w:val="left" w:pos="8244"/>
+          <w:tab w:val="left" w:pos="9160"/>
+          <w:tab w:val="left" w:pos="10076"/>
+          <w:tab w:val="left" w:pos="10992"/>
+          <w:tab w:val="left" w:pos="11908"/>
+          <w:tab w:val="left" w:pos="12824"/>
+          <w:tab w:val="left" w:pos="13740"/>
+          <w:tab w:val="left" w:pos="14656"/>
+        </w:tabs>
+        <w:ind w:left="360"/>
+        <w:rPr>
+          <w:rFonts w:ascii="Monaco" w:eastAsia="Times New Roman" w:hAnsi="Monaco" w:cs="Courier New"/>
+          <w:color w:val="000000"/>
+          <w:kern w:val="0"/>
+          <w:sz w:val="18"/>
+          <w:szCs w:val="18"/>
+          <w:lang w:eastAsia="en-GB"/>
+          <w14:ligatures w14:val="none"/>
+        </w:rPr>
+      </w:pPr>
+    </w:p>
+    <w:p>
+      <w:pPr>
+        <w:shd w:val="clear" w:color="auto" w:fill="FFFFFF"/>
+        <w:tabs>
+          <w:tab w:val="left" w:pos="916"/>
+          <w:tab w:val="left" w:pos="1832"/>
+          <w:tab w:val="left" w:pos="2748"/>
+          <w:tab w:val="left" w:pos="3664"/>
+          <w:tab w:val="left" w:pos="4580"/>
+          <w:tab w:val="left" w:pos="5496"/>
+          <w:tab w:val="left" w:pos="6412"/>
+          <w:tab w:val="left" w:pos="7328"/>
+          <w:tab w:val="left" w:pos="8244"/>
+          <w:tab w:val="left" w:pos="9160"/>
+          <w:tab w:val="left" w:pos="10076"/>
+          <w:tab w:val="left" w:pos="10992"/>
+          <w:tab w:val="left" w:pos="11908"/>
+          <w:tab w:val="left" w:pos="12824"/>
+          <w:tab w:val="left" w:pos="13740"/>
+          <w:tab w:val="left" w:pos="14656"/>
+        </w:tabs>
+        <w:ind w:left="360"/>
+        <w:rPr>
+          <w:rFonts w:ascii="Monaco" w:eastAsia="Times New Roman" w:hAnsi="Monaco" w:cs="Courier New"/>
+          <w:color w:val="000000"/>
+          <w:kern w:val="0"/>
+          <w:sz w:val="18"/>
+          <w:szCs w:val="18"/>
+          <w:lang w:eastAsia="en-GB"/>
+          <w14:ligatures w14:val="none"/>
+        </w:rPr>
+      </w:pPr>
+      <w:r>
+        <w:rPr>
+          <w:rFonts w:ascii="Monaco" w:eastAsia="Times New Roman" w:hAnsi="Monaco" w:cs="Courier New"/>
+          <w:color w:val="000000"/>
+          <w:kern w:val="0"/>
+          <w:sz w:val="18"/>
+          <w:szCs w:val="18"/>
+          <w:lang w:eastAsia="en-GB"/>
+          <w14:ligatures w14:val="none"/>
+        </w:rPr>
+        <w:t>54034 samples</w:t>
+      </w:r>
+    </w:p>
+    <w:p>
+      <w:pPr>
+        <w:shd w:val="clear" w:color="auto" w:fill="FFFFFF"/>
+        <w:tabs>
+          <w:tab w:val="left" w:pos="916"/>
+          <w:tab w:val="left" w:pos="1832"/>
+          <w:tab w:val="left" w:pos="2748"/>
+          <w:tab w:val="left" w:pos="3664"/>
+          <w:tab w:val="left" w:pos="4580"/>
+          <w:tab w:val="left" w:pos="5496"/>
+          <w:tab w:val="left" w:pos="6412"/>
+          <w:tab w:val="left" w:pos="7328"/>
+          <w:tab w:val="left" w:pos="8244"/>
+          <w:tab w:val="left" w:pos="9160"/>
+          <w:tab w:val="left" w:pos="10076"/>
+          <w:tab w:val="left" w:pos="10992"/>
+          <w:tab w:val="left" w:pos="11908"/>
+          <w:tab w:val="left" w:pos="12824"/>
+          <w:tab w:val="left" w:pos="13740"/>
+          <w:tab w:val="left" w:pos="14656"/>
+        </w:tabs>
+        <w:ind w:left="360"/>
+        <w:rPr>
+          <w:rFonts w:ascii="Monaco" w:eastAsia="Times New Roman" w:hAnsi="Monaco" w:cs="Courier New"/>
+          <w:color w:val="000000"/>
+          <w:kern w:val="0"/>
+          <w:sz w:val="18"/>
+          <w:szCs w:val="18"/>
+          <w:lang w:eastAsia="en-GB"/>
+          <w14:ligatures w14:val="none"/>
+        </w:rPr>
+      </w:pPr>
+      <w:r>
+        <w:rPr>
+          <w:rFonts w:ascii="Monaco" w:eastAsia="Times New Roman" w:hAnsi="Monaco" w:cs="Courier New"/>
+          <w:color w:val="000000"/>
+          <w:kern w:val="0"/>
+          <w:sz w:val="18"/>
+          <w:szCs w:val="18"/>
+          <w:lang w:eastAsia="en-GB"/>
+          <w14:ligatures w14:val="none"/>
+        </w:rPr>
+        <w:t xml:space="preserve">   29 predictor</w:t>
+      </w:r>
+    </w:p>
+    <w:p>
+      <w:pPr>
+        <w:shd w:val="clear" w:color="auto" w:fill="FFFFFF"/>
+        <w:tabs>
+          <w:tab w:val="left" w:pos="916"/>
+          <w:tab w:val="left" w:pos="1832"/>
+          <w:tab w:val="left" w:pos="2748"/>
+          <w:tab w:val="left" w:pos="3664"/>
+          <w:tab w:val="left" w:pos="4580"/>
+          <w:tab w:val="left" w:pos="5496"/>
+          <w:tab w:val="left" w:pos="6412"/>
+          <w:tab w:val="left" w:pos="7328"/>
+          <w:tab w:val="left" w:pos="8244"/>
+          <w:tab w:val="left" w:pos="9160"/>
+          <w:tab w:val="left" w:pos="10076"/>
+          <w:tab w:val="left" w:pos="10992"/>
+          <w:tab w:val="left" w:pos="11908"/>
+          <w:tab w:val="left" w:pos="12824"/>
+          <w:tab w:val="left" w:pos="13740"/>
+          <w:tab w:val="left" w:pos="14656"/>
+        </w:tabs>
+        <w:ind w:left="360"/>
+        <w:rPr>
+          <w:rFonts w:ascii="Monaco" w:eastAsia="Times New Roman" w:hAnsi="Monaco" w:cs="Courier New"/>
+          <w:color w:val="000000"/>
+          <w:kern w:val="0"/>
+          <w:sz w:val="18"/>
+          <w:szCs w:val="18"/>
+          <w:lang w:eastAsia="en-GB"/>
+          <w14:ligatures w14:val="none"/>
+        </w:rPr>
+      </w:pPr>
+    </w:p>
+    <w:p>
+      <w:pPr>
+        <w:shd w:val="clear" w:color="auto" w:fill="FFFFFF"/>
+        <w:tabs>
+          <w:tab w:val="left" w:pos="916"/>
+          <w:tab w:val="left" w:pos="1832"/>
+          <w:tab w:val="left" w:pos="2748"/>
+          <w:tab w:val="left" w:pos="3664"/>
+          <w:tab w:val="left" w:pos="4580"/>
+          <w:tab w:val="left" w:pos="5496"/>
+          <w:tab w:val="left" w:pos="6412"/>
+          <w:tab w:val="left" w:pos="7328"/>
+          <w:tab w:val="left" w:pos="8244"/>
+          <w:tab w:val="left" w:pos="9160"/>
+          <w:tab w:val="left" w:pos="10076"/>
+          <w:tab w:val="left" w:pos="10992"/>
+          <w:tab w:val="left" w:pos="11908"/>
+          <w:tab w:val="left" w:pos="12824"/>
+          <w:tab w:val="left" w:pos="13740"/>
+          <w:tab w:val="left" w:pos="14656"/>
+        </w:tabs>
+        <w:ind w:left="360"/>
+        <w:rPr>
+          <w:rFonts w:ascii="Monaco" w:eastAsia="Times New Roman" w:hAnsi="Monaco" w:cs="Courier New"/>
+          <w:color w:val="000000"/>
+          <w:kern w:val="0"/>
+          <w:sz w:val="18"/>
+          <w:szCs w:val="18"/>
+          <w:lang w:eastAsia="en-GB"/>
+          <w14:ligatures w14:val="none"/>
+        </w:rPr>
+      </w:pPr>
+      <w:r>
+        <w:rPr>
+          <w:rFonts w:ascii="Monaco" w:eastAsia="Times New Roman" w:hAnsi="Monaco" w:cs="Courier New"/>
+          <w:color w:val="000000"/>
+          <w:kern w:val="0"/>
+          <w:sz w:val="18"/>
+          <w:szCs w:val="18"/>
+          <w:lang w:eastAsia="en-GB"/>
+          <w14:ligatures w14:val="none"/>
+        </w:rPr>
+        <w:t>No pre-processing</w:t>
+      </w:r>
+    </w:p>
+    <w:p>
+      <w:pPr>
+        <w:shd w:val="clear" w:color="auto" w:fill="FFFFFF"/>
+        <w:tabs>
+          <w:tab w:val="left" w:pos="916"/>
+          <w:tab w:val="left" w:pos="1832"/>
+          <w:tab w:val="left" w:pos="2748"/>
+          <w:tab w:val="left" w:pos="3664"/>
+          <w:tab w:val="left" w:pos="4580"/>
+          <w:tab w:val="left" w:pos="5496"/>
+          <w:tab w:val="left" w:pos="6412"/>
+          <w:tab w:val="left" w:pos="7328"/>
+          <w:tab w:val="left" w:pos="8244"/>
+          <w:tab w:val="left" w:pos="9160"/>
+          <w:tab w:val="left" w:pos="10076"/>
+          <w:tab w:val="left" w:pos="10992"/>
+          <w:tab w:val="left" w:pos="11908"/>
+          <w:tab w:val="left" w:pos="12824"/>
+          <w:tab w:val="left" w:pos="13740"/>
+          <w:tab w:val="left" w:pos="14656"/>
+        </w:tabs>
+        <w:ind w:left="360"/>
+        <w:rPr>
+          <w:rFonts w:ascii="Monaco" w:eastAsia="Times New Roman" w:hAnsi="Monaco" w:cs="Courier New"/>
+          <w:color w:val="000000"/>
+          <w:kern w:val="0"/>
+          <w:sz w:val="18"/>
+          <w:szCs w:val="18"/>
+          <w:lang w:eastAsia="en-GB"/>
+          <w14:ligatures w14:val="none"/>
+        </w:rPr>
+      </w:pPr>
+      <w:r>
+        <w:rPr>
+          <w:rFonts w:ascii="Monaco" w:eastAsia="Times New Roman" w:hAnsi="Monaco" w:cs="Courier New"/>
+          <w:color w:val="000000"/>
+          <w:kern w:val="0"/>
+          <w:sz w:val="18"/>
+          <w:szCs w:val="18"/>
+          <w:lang w:eastAsia="en-GB"/>
+          <w14:ligatures w14:val="none"/>
+        </w:rPr>
+        <w:t xml:space="preserve">Resampling: Cross-Validated (10 fold) </w:t>
+      </w:r>
+    </w:p>
+    <w:p>
+      <w:pPr>
+        <w:shd w:val="clear" w:color="auto" w:fill="FFFFFF"/>
+        <w:tabs>
+          <w:tab w:val="left" w:pos="916"/>
+          <w:tab w:val="left" w:pos="1832"/>
+          <w:tab w:val="left" w:pos="2748"/>
+          <w:tab w:val="left" w:pos="3664"/>
+          <w:tab w:val="left" w:pos="4580"/>
+          <w:tab w:val="left" w:pos="5496"/>
+          <w:tab w:val="left" w:pos="6412"/>
+          <w:tab w:val="left" w:pos="7328"/>
+          <w:tab w:val="left" w:pos="8244"/>
+          <w:tab w:val="left" w:pos="9160"/>
+          <w:tab w:val="left" w:pos="10076"/>
+          <w:tab w:val="left" w:pos="10992"/>
+          <w:tab w:val="left" w:pos="11908"/>
+          <w:tab w:val="left" w:pos="12824"/>
+          <w:tab w:val="left" w:pos="13740"/>
+          <w:tab w:val="left" w:pos="14656"/>
+        </w:tabs>
+        <w:ind w:left="360"/>
+        <w:rPr>
+          <w:rFonts w:ascii="Monaco" w:eastAsia="Times New Roman" w:hAnsi="Monaco" w:cs="Courier New"/>
+          <w:color w:val="000000"/>
+          <w:kern w:val="0"/>
+          <w:sz w:val="18"/>
+          <w:szCs w:val="18"/>
+          <w:lang w:eastAsia="en-GB"/>
+          <w14:ligatures w14:val="none"/>
+        </w:rPr>
+      </w:pPr>
+      <w:r>
+        <w:rPr>
+          <w:rFonts w:ascii="Monaco" w:eastAsia="Times New Roman" w:hAnsi="Monaco" w:cs="Courier New"/>
+          <w:color w:val="000000"/>
+          <w:kern w:val="0"/>
+          <w:sz w:val="18"/>
+          <w:szCs w:val="18"/>
+          <w:lang w:eastAsia="en-GB"/>
+          <w14:ligatures w14:val="none"/>
+        </w:rPr>
+        <w:t xml:space="preserve">Summary of sample sizes: 48630, 48631, 48631, 48631, 48630, 48631, ... </w:t>
+      </w:r>
+    </w:p>
+    <w:p>
+      <w:pPr>
+        <w:shd w:val="clear" w:color="auto" w:fill="FFFFFF"/>
+        <w:tabs>
+          <w:tab w:val="left" w:pos="916"/>
+          <w:tab w:val="left" w:pos="1832"/>
+          <w:tab w:val="left" w:pos="2748"/>
+          <w:tab w:val="left" w:pos="3664"/>
+          <w:tab w:val="left" w:pos="4580"/>
+          <w:tab w:val="left" w:pos="5496"/>
+          <w:tab w:val="left" w:pos="6412"/>
+          <w:tab w:val="left" w:pos="7328"/>
+          <w:tab w:val="left" w:pos="8244"/>
+          <w:tab w:val="left" w:pos="9160"/>
+          <w:tab w:val="left" w:pos="10076"/>
+          <w:tab w:val="left" w:pos="10992"/>
+          <w:tab w:val="left" w:pos="11908"/>
+          <w:tab w:val="left" w:pos="12824"/>
+          <w:tab w:val="left" w:pos="13740"/>
+          <w:tab w:val="left" w:pos="14656"/>
+        </w:tabs>
+        <w:ind w:left="360"/>
+        <w:rPr>
+          <w:rFonts w:ascii="Monaco" w:eastAsia="Times New Roman" w:hAnsi="Monaco" w:cs="Courier New"/>
+          <w:color w:val="000000"/>
+          <w:kern w:val="0"/>
+          <w:sz w:val="18"/>
+          <w:szCs w:val="18"/>
+          <w:lang w:eastAsia="en-GB"/>
+          <w14:ligatures w14:val="none"/>
+        </w:rPr>
+      </w:pPr>
+      <w:r>
+        <w:rPr>
+          <w:rFonts w:ascii="Monaco" w:eastAsia="Times New Roman" w:hAnsi="Monaco" w:cs="Courier New"/>
+          <w:color w:val="000000"/>
+          <w:kern w:val="0"/>
+          <w:sz w:val="18"/>
+          <w:szCs w:val="18"/>
+          <w:lang w:eastAsia="en-GB"/>
+          <w14:ligatures w14:val="none"/>
+        </w:rPr>
+        <w:t>Resampling results across tuning parameters:</w:t>
+      </w:r>
+    </w:p>
+    <w:p>
+      <w:pPr>
+        <w:shd w:val="clear" w:color="auto" w:fill="FFFFFF"/>
+        <w:tabs>
+          <w:tab w:val="left" w:pos="916"/>
+          <w:tab w:val="left" w:pos="1832"/>
+          <w:tab w:val="left" w:pos="2748"/>
+          <w:tab w:val="left" w:pos="3664"/>
+          <w:tab w:val="left" w:pos="4580"/>
+          <w:tab w:val="left" w:pos="5496"/>
+          <w:tab w:val="left" w:pos="6412"/>
+          <w:tab w:val="left" w:pos="7328"/>
+          <w:tab w:val="left" w:pos="8244"/>
+          <w:tab w:val="left" w:pos="9160"/>
+          <w:tab w:val="left" w:pos="10076"/>
+          <w:tab w:val="left" w:pos="10992"/>
+          <w:tab w:val="left" w:pos="11908"/>
+          <w:tab w:val="left" w:pos="12824"/>
+          <w:tab w:val="left" w:pos="13740"/>
+          <w:tab w:val="left" w:pos="14656"/>
+        </w:tabs>
+        <w:ind w:left="360"/>
+        <w:rPr>
+          <w:rFonts w:ascii="Monaco" w:eastAsia="Times New Roman" w:hAnsi="Monaco" w:cs="Courier New"/>
+          <w:color w:val="000000"/>
+          <w:kern w:val="0"/>
+          <w:sz w:val="18"/>
+          <w:szCs w:val="18"/>
+          <w:lang w:eastAsia="en-GB"/>
+          <w14:ligatures w14:val="none"/>
+        </w:rPr>
+      </w:pPr>
+    </w:p>
+    <w:p>
+      <w:pPr>
+        <w:shd w:val="clear" w:color="auto" w:fill="FFFFFF"/>
+        <w:tabs>
+          <w:tab w:val="left" w:pos="916"/>
+          <w:tab w:val="left" w:pos="1832"/>
+          <w:tab w:val="left" w:pos="2748"/>
+          <w:tab w:val="left" w:pos="3664"/>
+          <w:tab w:val="left" w:pos="4580"/>
+          <w:tab w:val="left" w:pos="5496"/>
+          <w:tab w:val="left" w:pos="6412"/>
+          <w:tab w:val="left" w:pos="7328"/>
+          <w:tab w:val="left" w:pos="8244"/>
+          <w:tab w:val="left" w:pos="9160"/>
+          <w:tab w:val="left" w:pos="10076"/>
+          <w:tab w:val="left" w:pos="10992"/>
+          <w:tab w:val="left" w:pos="11908"/>
+          <w:tab w:val="left" w:pos="12824"/>
+          <w:tab w:val="left" w:pos="13740"/>
+          <w:tab w:val="left" w:pos="14656"/>
+        </w:tabs>
+        <w:ind w:left="360"/>
+        <w:rPr>
+          <w:rFonts w:ascii="Monaco" w:eastAsia="Times New Roman" w:hAnsi="Monaco" w:cs="Courier New"/>
+          <w:color w:val="000000"/>
+          <w:kern w:val="0"/>
+          <w:sz w:val="18"/>
+          <w:szCs w:val="18"/>
+          <w:lang w:eastAsia="en-GB"/>
+          <w14:ligatures w14:val="none"/>
+        </w:rPr>
+      </w:pPr>
+      <w:r>
+        <w:rPr>
+          <w:rFonts w:ascii="Monaco" w:eastAsia="Times New Roman" w:hAnsi="Monaco" w:cs="Courier New"/>
+          <w:color w:val="000000"/>
+          <w:kern w:val="0"/>
+          <w:sz w:val="18"/>
+          <w:szCs w:val="18"/>
+          <w:lang w:eastAsia="en-GB"/>
+          <w14:ligatures w14:val="none"/>
+        </w:rPr>
+        <w:t xml:space="preserve">  cp        RMSE     Rsquared  MAE   </w:t>
+      </w:r>
+    </w:p>
+    <w:p>
+      <w:pPr>
+        <w:shd w:val="clear" w:color="auto" w:fill="FFFFFF"/>
+        <w:tabs>
+          <w:tab w:val="left" w:pos="916"/>
+          <w:tab w:val="left" w:pos="1832"/>
+          <w:tab w:val="left" w:pos="2748"/>
+          <w:tab w:val="left" w:pos="3664"/>
+          <w:tab w:val="left" w:pos="4580"/>
+          <w:tab w:val="left" w:pos="5496"/>
+          <w:tab w:val="left" w:pos="6412"/>
+          <w:tab w:val="left" w:pos="7328"/>
+          <w:tab w:val="left" w:pos="8244"/>
+          <w:tab w:val="left" w:pos="9160"/>
+          <w:tab w:val="left" w:pos="10076"/>
+          <w:tab w:val="left" w:pos="10992"/>
+          <w:tab w:val="left" w:pos="11908"/>
+          <w:tab w:val="left" w:pos="12824"/>
+          <w:tab w:val="left" w:pos="13740"/>
+          <w:tab w:val="left" w:pos="14656"/>
+        </w:tabs>
+        <w:ind w:left="360"/>
+        <w:rPr>
+          <w:rFonts w:ascii="Monaco" w:eastAsia="Times New Roman" w:hAnsi="Monaco" w:cs="Courier New"/>
+          <w:color w:val="000000"/>
+          <w:kern w:val="0"/>
+          <w:sz w:val="18"/>
+          <w:szCs w:val="18"/>
+          <w:lang w:eastAsia="en-GB"/>
+          <w14:ligatures w14:val="none"/>
+        </w:rPr>
+      </w:pPr>
+      <w:r>
+        <w:rPr>
+          <w:rFonts w:ascii="Monaco" w:eastAsia="Times New Roman" w:hAnsi="Monaco" w:cs="Courier New"/>
+          <w:color w:val="000000"/>
+          <w:kern w:val="0"/>
+          <w:sz w:val="18"/>
+          <w:szCs w:val="18"/>
+          <w:lang w:eastAsia="en-GB"/>
+          <w14:ligatures w14:val="none"/>
+        </w:rPr>
+        <w:t xml:space="preserve">  0.032292   6.9316  0.69816   5.1867</w:t>
+      </w:r>
+    </w:p>
+    <w:p>
+      <w:pPr>
+        <w:shd w:val="clear" w:color="auto" w:fill="FFFFFF"/>
+        <w:tabs>
+          <w:tab w:val="left" w:pos="916"/>
+          <w:tab w:val="left" w:pos="1832"/>
+          <w:tab w:val="left" w:pos="2748"/>
+          <w:tab w:val="left" w:pos="3664"/>
+          <w:tab w:val="left" w:pos="4580"/>
+          <w:tab w:val="left" w:pos="5496"/>
+          <w:tab w:val="left" w:pos="6412"/>
+          <w:tab w:val="left" w:pos="7328"/>
+          <w:tab w:val="left" w:pos="8244"/>
+          <w:tab w:val="left" w:pos="9160"/>
+          <w:tab w:val="left" w:pos="10076"/>
+          <w:tab w:val="left" w:pos="10992"/>
+          <w:tab w:val="left" w:pos="11908"/>
+          <w:tab w:val="left" w:pos="12824"/>
+          <w:tab w:val="left" w:pos="13740"/>
+          <w:tab w:val="left" w:pos="14656"/>
+        </w:tabs>
+        <w:ind w:left="360"/>
+        <w:rPr>
+          <w:rFonts w:ascii="Monaco" w:eastAsia="Times New Roman" w:hAnsi="Monaco" w:cs="Courier New"/>
+          <w:color w:val="000000"/>
+          <w:kern w:val="0"/>
+          <w:sz w:val="18"/>
+          <w:szCs w:val="18"/>
+          <w:lang w:eastAsia="en-GB"/>
+          <w14:ligatures w14:val="none"/>
+        </w:rPr>
+      </w:pPr>
+      <w:r>
+        <w:rPr>
+          <w:rFonts w:ascii="Monaco" w:eastAsia="Times New Roman" w:hAnsi="Monaco" w:cs="Courier New"/>
+          <w:color w:val="000000"/>
+          <w:kern w:val="0"/>
+          <w:sz w:val="18"/>
+          <w:szCs w:val="18"/>
+          <w:lang w:eastAsia="en-GB"/>
+          <w14:ligatures w14:val="none"/>
+        </w:rPr>
+        <w:t xml:space="preserve">  0.171733   8.1793  0.57624   5.8878</w:t>
+      </w:r>
+    </w:p>
+    <w:p>
+      <w:pPr>
+        <w:shd w:val="clear" w:color="auto" w:fill="FFFFFF"/>
+        <w:tabs>
+          <w:tab w:val="left" w:pos="916"/>
+          <w:tab w:val="left" w:pos="1832"/>
+          <w:tab w:val="left" w:pos="2748"/>
+          <w:tab w:val="left" w:pos="3664"/>
+          <w:tab w:val="left" w:pos="4580"/>
+          <w:tab w:val="left" w:pos="5496"/>
+          <w:tab w:val="left" w:pos="6412"/>
+          <w:tab w:val="left" w:pos="7328"/>
+          <w:tab w:val="left" w:pos="8244"/>
+          <w:tab w:val="left" w:pos="9160"/>
+          <w:tab w:val="left" w:pos="10076"/>
+          <w:tab w:val="left" w:pos="10992"/>
+          <w:tab w:val="left" w:pos="11908"/>
+          <w:tab w:val="left" w:pos="12824"/>
+          <w:tab w:val="left" w:pos="13740"/>
+          <w:tab w:val="left" w:pos="14656"/>
+        </w:tabs>
+        <w:ind w:left="360"/>
+        <w:rPr>
+          <w:rFonts w:ascii="Monaco" w:eastAsia="Times New Roman" w:hAnsi="Monaco" w:cs="Courier New"/>
+          <w:color w:val="000000"/>
+          <w:kern w:val="0"/>
+          <w:sz w:val="18"/>
+          <w:szCs w:val="18"/>
+          <w:lang w:eastAsia="en-GB"/>
+          <w14:ligatures w14:val="none"/>
+        </w:rPr>
+      </w:pPr>
+      <w:r>
+        <w:rPr>
+          <w:rFonts w:ascii="Monaco" w:eastAsia="Times New Roman" w:hAnsi="Monaco" w:cs="Courier New"/>
+          <w:color w:val="000000"/>
+          <w:kern w:val="0"/>
+          <w:sz w:val="18"/>
+          <w:szCs w:val="18"/>
+          <w:lang w:eastAsia="en-GB"/>
+          <w14:ligatures w14:val="none"/>
+        </w:rPr>
+        <w:t xml:space="preserve">  0.510176  10.7379  0.50445   7.9396</w:t>
+      </w:r>
+    </w:p>
+    <w:p>
+      <w:pPr>
+        <w:shd w:val="clear" w:color="auto" w:fill="FFFFFF"/>
+        <w:tabs>
+          <w:tab w:val="left" w:pos="916"/>
+          <w:tab w:val="left" w:pos="1832"/>
+          <w:tab w:val="left" w:pos="2748"/>
+          <w:tab w:val="left" w:pos="3664"/>
+          <w:tab w:val="left" w:pos="4580"/>
+          <w:tab w:val="left" w:pos="5496"/>
+          <w:tab w:val="left" w:pos="6412"/>
+          <w:tab w:val="left" w:pos="7328"/>
+          <w:tab w:val="left" w:pos="8244"/>
+          <w:tab w:val="left" w:pos="9160"/>
+          <w:tab w:val="left" w:pos="10076"/>
+          <w:tab w:val="left" w:pos="10992"/>
+          <w:tab w:val="left" w:pos="11908"/>
+          <w:tab w:val="left" w:pos="12824"/>
+          <w:tab w:val="left" w:pos="13740"/>
+          <w:tab w:val="left" w:pos="14656"/>
+        </w:tabs>
+        <w:ind w:left="360"/>
+        <w:rPr>
+          <w:rFonts w:ascii="Monaco" w:eastAsia="Times New Roman" w:hAnsi="Monaco" w:cs="Courier New"/>
+          <w:color w:val="000000"/>
+          <w:kern w:val="0"/>
+          <w:sz w:val="18"/>
+          <w:szCs w:val="18"/>
+          <w:lang w:eastAsia="en-GB"/>
+          <w14:ligatures w14:val="none"/>
+        </w:rPr>
+      </w:pPr>
+    </w:p>
+    <w:p>
+      <w:pPr>
+        <w:shd w:val="clear" w:color="auto" w:fill="FFFFFF"/>
+        <w:tabs>
+          <w:tab w:val="left" w:pos="916"/>
+          <w:tab w:val="left" w:pos="1832"/>
+          <w:tab w:val="left" w:pos="2748"/>
+          <w:tab w:val="left" w:pos="3664"/>
+          <w:tab w:val="left" w:pos="4580"/>
+          <w:tab w:val="left" w:pos="5496"/>
+          <w:tab w:val="left" w:pos="6412"/>
+          <w:tab w:val="left" w:pos="7328"/>
+          <w:tab w:val="left" w:pos="8244"/>
+          <w:tab w:val="left" w:pos="9160"/>
+          <w:tab w:val="left" w:pos="10076"/>
+          <w:tab w:val="left" w:pos="10992"/>
+          <w:tab w:val="left" w:pos="11908"/>
+          <w:tab w:val="left" w:pos="12824"/>
+          <w:tab w:val="left" w:pos="13740"/>
+          <w:tab w:val="left" w:pos="14656"/>
+        </w:tabs>
+        <w:ind w:left="360"/>
+        <w:rPr>
+          <w:rFonts w:ascii="Monaco" w:eastAsia="Times New Roman" w:hAnsi="Monaco" w:cs="Courier New"/>
+          <w:color w:val="000000"/>
+          <w:kern w:val="0"/>
+          <w:sz w:val="18"/>
+          <w:szCs w:val="18"/>
+          <w:lang w:eastAsia="en-GB"/>
+          <w14:ligatures w14:val="none"/>
+        </w:rPr>
+      </w:pPr>
+      <w:r>
+        <w:rPr>
+          <w:rFonts w:ascii="Monaco" w:eastAsia="Times New Roman" w:hAnsi="Monaco" w:cs="Courier New"/>
+          <w:color w:val="000000"/>
+          <w:kern w:val="0"/>
+          <w:sz w:val="18"/>
+          <w:szCs w:val="18"/>
+          <w:lang w:eastAsia="en-GB"/>
+          <w14:ligatures w14:val="none"/>
+        </w:rPr>
+        <w:t>RMSE was used to select the optimal model using the smallest value.</w:t>
+      </w:r>
+    </w:p>
+    <w:p>
+      <w:pPr>
+        <w:shd w:val="clear" w:color="auto" w:fill="FFFFFF"/>
+        <w:tabs>
+          <w:tab w:val="left" w:pos="916"/>
+          <w:tab w:val="left" w:pos="1832"/>
+          <w:tab w:val="left" w:pos="2748"/>
+          <w:tab w:val="left" w:pos="3664"/>
+          <w:tab w:val="left" w:pos="4580"/>
+          <w:tab w:val="left" w:pos="5496"/>
+          <w:tab w:val="left" w:pos="6412"/>
+          <w:tab w:val="left" w:pos="7328"/>
+          <w:tab w:val="left" w:pos="8244"/>
+          <w:tab w:val="left" w:pos="9160"/>
+          <w:tab w:val="left" w:pos="10076"/>
+          <w:tab w:val="left" w:pos="10992"/>
+          <w:tab w:val="left" w:pos="11908"/>
+          <w:tab w:val="left" w:pos="12824"/>
+          <w:tab w:val="left" w:pos="13740"/>
+          <w:tab w:val="left" w:pos="14656"/>
+        </w:tabs>
+        <w:ind w:left="360"/>
+        <w:rPr>
+          <w:rFonts w:ascii="Monaco" w:eastAsia="Times New Roman" w:hAnsi="Monaco" w:cs="Courier New"/>
+          <w:color w:val="000000"/>
+          <w:kern w:val="0"/>
+          <w:sz w:val="18"/>
+          <w:szCs w:val="18"/>
+          <w:lang w:eastAsia="en-GB"/>
+          <w14:ligatures w14:val="none"/>
+        </w:rPr>
+      </w:pPr>
+      <w:r>
+        <w:rPr>
+          <w:rFonts w:ascii="Monaco" w:eastAsia="Times New Roman" w:hAnsi="Monaco" w:cs="Courier New"/>
+          <w:color w:val="000000"/>
+          <w:kern w:val="0"/>
+          <w:sz w:val="18"/>
+          <w:szCs w:val="18"/>
+          <w:lang w:eastAsia="en-GB"/>
+          <w14:ligatures w14:val="none"/>
+        </w:rPr>
+        <w:t>The final value used for the model was cp = 0.032292.</w:t>
+      </w:r>
+    </w:p>
+    <w:p/>
+    <w:p>
+      <w:r>
+        <w:t>Test Data Adjusted R2:</w:t>
+      </w:r>
+    </w:p>
+    <w:p>
+      <w:r>
+        <w:t>0.687</w:t>
+      </w:r>
+    </w:p>
+    <w:p>
+      <w:r>
+        <w:t>Train Data AR2</w:t>
+      </w:r>
+    </w:p>
+    <w:p>
+      <w:r>
+        <w:t>0.68173</w:t>
       </w:r>
     </w:p>
     <w:sectPr>
@@ -1221,8 +2550,100 @@
       </w:rPr>
     </w:lvl>
   </w:abstractNum>
+  <w:abstractNum w:abstractNumId="1" w15:restartNumberingAfterBreak="0">
+    <w:nsid w:val="470C63D4"/>
+    <w:multiLevelType w:val="hybridMultilevel"/>
+    <w:tmpl w:val="90FA5E48"/>
+    <w:lvl w:ilvl="0" w:tplc="0809000F">
+      <w:start w:val="1"/>
+      <w:numFmt w:val="decimal"/>
+      <w:lvlText w:val="%1."/>
+      <w:lvlJc w:val="left"/>
+      <w:pPr>
+        <w:ind w:left="720" w:hanging="360"/>
+      </w:pPr>
+      <w:rPr>
+        <w:rFonts w:hint="default"/>
+      </w:rPr>
+    </w:lvl>
+    <w:lvl w:ilvl="1" w:tplc="08090019" w:tentative="1">
+      <w:start w:val="1"/>
+      <w:numFmt w:val="lowerLetter"/>
+      <w:lvlText w:val="%2."/>
+      <w:lvlJc w:val="left"/>
+      <w:pPr>
+        <w:ind w:left="1440" w:hanging="360"/>
+      </w:pPr>
+    </w:lvl>
+    <w:lvl w:ilvl="2" w:tplc="0809001B" w:tentative="1">
+      <w:start w:val="1"/>
+      <w:numFmt w:val="lowerRoman"/>
+      <w:lvlText w:val="%3."/>
+      <w:lvlJc w:val="right"/>
+      <w:pPr>
+        <w:ind w:left="2160" w:hanging="180"/>
+      </w:pPr>
+    </w:lvl>
+    <w:lvl w:ilvl="3" w:tplc="0809000F" w:tentative="1">
+      <w:start w:val="1"/>
+      <w:numFmt w:val="decimal"/>
+      <w:lvlText w:val="%4."/>
+      <w:lvlJc w:val="left"/>
+      <w:pPr>
+        <w:ind w:left="2880" w:hanging="360"/>
+      </w:pPr>
+    </w:lvl>
+    <w:lvl w:ilvl="4" w:tplc="08090019" w:tentative="1">
+      <w:start w:val="1"/>
+      <w:numFmt w:val="lowerLetter"/>
+      <w:lvlText w:val="%5."/>
+      <w:lvlJc w:val="left"/>
+      <w:pPr>
+        <w:ind w:left="3600" w:hanging="360"/>
+      </w:pPr>
+    </w:lvl>
+    <w:lvl w:ilvl="5" w:tplc="0809001B" w:tentative="1">
+      <w:start w:val="1"/>
+      <w:numFmt w:val="lowerRoman"/>
+      <w:lvlText w:val="%6."/>
+      <w:lvlJc w:val="right"/>
+      <w:pPr>
+        <w:ind w:left="4320" w:hanging="180"/>
+      </w:pPr>
+    </w:lvl>
+    <w:lvl w:ilvl="6" w:tplc="0809000F" w:tentative="1">
+      <w:start w:val="1"/>
+      <w:numFmt w:val="decimal"/>
+      <w:lvlText w:val="%7."/>
+      <w:lvlJc w:val="left"/>
+      <w:pPr>
+        <w:ind w:left="5040" w:hanging="360"/>
+      </w:pPr>
+    </w:lvl>
+    <w:lvl w:ilvl="7" w:tplc="08090019" w:tentative="1">
+      <w:start w:val="1"/>
+      <w:numFmt w:val="lowerLetter"/>
+      <w:lvlText w:val="%8."/>
+      <w:lvlJc w:val="left"/>
+      <w:pPr>
+        <w:ind w:left="5760" w:hanging="360"/>
+      </w:pPr>
+    </w:lvl>
+    <w:lvl w:ilvl="8" w:tplc="0809001B" w:tentative="1">
+      <w:start w:val="1"/>
+      <w:numFmt w:val="lowerRoman"/>
+      <w:lvlText w:val="%9."/>
+      <w:lvlJc w:val="right"/>
+      <w:pPr>
+        <w:ind w:left="6480" w:hanging="180"/>
+      </w:pPr>
+    </w:lvl>
+  </w:abstractNum>
   <w:num w:numId="1" w16cid:durableId="968241688">
     <w:abstractNumId w:val="0"/>
+  </w:num>
+  <w:num w:numId="2" w16cid:durableId="967930639">
+    <w:abstractNumId w:val="1"/>
   </w:num>
 </w:numbering>
 </file>
@@ -1624,13 +3045,33 @@
     <w:name w:val="Normal"/>
     <w:qFormat/>
   </w:style>
+  <w:style w:type="paragraph" w:styleId="Heading1">
+    <w:name w:val="heading 1"/>
+    <w:basedOn w:val="Normal"/>
+    <w:next w:val="Normal"/>
+    <w:link w:val="Heading1Char"/>
+    <w:uiPriority w:val="9"/>
+    <w:qFormat/>
+    <w:rsid w:val="00045639"/>
+    <w:pPr>
+      <w:keepNext/>
+      <w:keepLines/>
+      <w:spacing w:before="240"/>
+      <w:outlineLvl w:val="0"/>
+    </w:pPr>
+    <w:rPr>
+      <w:rFonts w:asciiTheme="majorHAnsi" w:eastAsiaTheme="majorEastAsia" w:hAnsiTheme="majorHAnsi" w:cstheme="majorBidi"/>
+      <w:color w:val="2F5496" w:themeColor="accent1" w:themeShade="BF"/>
+      <w:sz w:val="32"/>
+      <w:szCs w:val="32"/>
+    </w:rPr>
+  </w:style>
   <w:style w:type="paragraph" w:styleId="Heading2">
     <w:name w:val="heading 2"/>
     <w:basedOn w:val="Normal"/>
     <w:next w:val="Normal"/>
     <w:link w:val="Heading2Char"/>
     <w:uiPriority w:val="9"/>
-    <w:semiHidden/>
     <w:unhideWhenUsed/>
     <w:qFormat/>
     <w:rsid w:val="007E6AB5"/>
@@ -1725,7 +3166,6 @@
     <w:basedOn w:val="DefaultParagraphFont"/>
     <w:link w:val="Heading2"/>
     <w:uiPriority w:val="9"/>
-    <w:semiHidden/>
     <w:rsid w:val="007E6AB5"/>
     <w:rPr>
       <w:rFonts w:asciiTheme="majorHAnsi" w:eastAsiaTheme="majorEastAsia" w:hAnsiTheme="majorHAnsi" w:cstheme="majorBidi"/>
@@ -1798,6 +3238,72 @@
       <w:szCs w:val="21"/>
       <w:lang w:val="en-US"/>
       <w14:ligatures w14:val="none"/>
+    </w:rPr>
+  </w:style>
+  <w:style w:type="paragraph" w:styleId="HTMLPreformatted">
+    <w:name w:val="HTML Preformatted"/>
+    <w:basedOn w:val="Normal"/>
+    <w:link w:val="HTMLPreformattedChar"/>
+    <w:uiPriority w:val="99"/>
+    <w:semiHidden/>
+    <w:unhideWhenUsed/>
+    <w:rsid w:val="00045639"/>
+    <w:pPr>
+      <w:tabs>
+        <w:tab w:val="left" w:pos="916"/>
+        <w:tab w:val="left" w:pos="1832"/>
+        <w:tab w:val="left" w:pos="2748"/>
+        <w:tab w:val="left" w:pos="3664"/>
+        <w:tab w:val="left" w:pos="4580"/>
+        <w:tab w:val="left" w:pos="5496"/>
+        <w:tab w:val="left" w:pos="6412"/>
+        <w:tab w:val="left" w:pos="7328"/>
+        <w:tab w:val="left" w:pos="8244"/>
+        <w:tab w:val="left" w:pos="9160"/>
+        <w:tab w:val="left" w:pos="10076"/>
+        <w:tab w:val="left" w:pos="10992"/>
+        <w:tab w:val="left" w:pos="11908"/>
+        <w:tab w:val="left" w:pos="12824"/>
+        <w:tab w:val="left" w:pos="13740"/>
+        <w:tab w:val="left" w:pos="14656"/>
+      </w:tabs>
+    </w:pPr>
+    <w:rPr>
+      <w:rFonts w:ascii="Courier New" w:eastAsia="Times New Roman" w:hAnsi="Courier New" w:cs="Courier New"/>
+      <w:kern w:val="0"/>
+      <w:sz w:val="20"/>
+      <w:szCs w:val="20"/>
+      <w:lang w:eastAsia="en-GB"/>
+      <w14:ligatures w14:val="none"/>
+    </w:rPr>
+  </w:style>
+  <w:style w:type="character" w:customStyle="1" w:styleId="HTMLPreformattedChar">
+    <w:name w:val="HTML Preformatted Char"/>
+    <w:basedOn w:val="DefaultParagraphFont"/>
+    <w:link w:val="HTMLPreformatted"/>
+    <w:uiPriority w:val="99"/>
+    <w:semiHidden/>
+    <w:rsid w:val="00045639"/>
+    <w:rPr>
+      <w:rFonts w:ascii="Courier New" w:eastAsia="Times New Roman" w:hAnsi="Courier New" w:cs="Courier New"/>
+      <w:kern w:val="0"/>
+      <w:sz w:val="20"/>
+      <w:szCs w:val="20"/>
+      <w:lang w:eastAsia="en-GB"/>
+      <w14:ligatures w14:val="none"/>
+    </w:rPr>
+  </w:style>
+  <w:style w:type="character" w:customStyle="1" w:styleId="Heading1Char">
+    <w:name w:val="Heading 1 Char"/>
+    <w:basedOn w:val="DefaultParagraphFont"/>
+    <w:link w:val="Heading1"/>
+    <w:uiPriority w:val="9"/>
+    <w:rsid w:val="00045639"/>
+    <w:rPr>
+      <w:rFonts w:asciiTheme="majorHAnsi" w:eastAsiaTheme="majorEastAsia" w:hAnsiTheme="majorHAnsi" w:cstheme="majorBidi"/>
+      <w:color w:val="2F5496" w:themeColor="accent1" w:themeShade="BF"/>
+      <w:sz w:val="32"/>
+      <w:szCs w:val="32"/>
     </w:rPr>
   </w:style>
 </w:styles>

</xml_diff>